<commit_message>
Add deployment and component diagram
</commit_message>
<xml_diff>
--- a/AnalizaIDizajn.docx
+++ b/AnalizaIDizajn.docx
@@ -414,7 +414,7 @@
     <w:sdt>
       <w:sdtPr>
         <w:rPr>
-          <w:rFonts w:asciiTheme="minorHAnsi" w:eastAsia="Times New Roman" w:hAnsiTheme="minorHAnsi" w:cstheme="minorHAnsi"/>
+          <w:rFonts w:ascii="Times New Roman" w:eastAsia="Times New Roman" w:hAnsi="Times New Roman" w:cs="Times New Roman"/>
           <w:b w:val="0"/>
           <w:bCs w:val="0"/>
           <w:color w:val="auto"/>
@@ -422,7 +422,7 @@
           <w:szCs w:val="24"/>
           <w:lang w:val="hr-HR" w:eastAsia="en-US"/>
         </w:rPr>
-        <w:id w:val="290334461"/>
+        <w:id w:val="-101190289"/>
         <w:docPartObj>
           <w:docPartGallery w:val="Table of Contents"/>
           <w:docPartUnique/>
@@ -438,27 +438,25 @@
           <w:pPr>
             <w:pStyle w:val="TOCHeading"/>
             <w:rPr>
-              <w:rFonts w:asciiTheme="minorHAnsi" w:hAnsiTheme="minorHAnsi" w:cstheme="minorHAnsi"/>
               <w:color w:val="auto"/>
+              <w:sz w:val="32"/>
             </w:rPr>
           </w:pPr>
           <w:proofErr w:type="spellStart"/>
           <w:r>
             <w:rPr>
-              <w:rFonts w:asciiTheme="minorHAnsi" w:hAnsiTheme="minorHAnsi" w:cstheme="minorHAnsi"/>
               <w:color w:val="auto"/>
+              <w:sz w:val="32"/>
             </w:rPr>
             <w:t>Sadržaj</w:t>
           </w:r>
-          <w:bookmarkStart w:id="1" w:name="_GoBack"/>
-          <w:bookmarkEnd w:id="1"/>
           <w:proofErr w:type="spellEnd"/>
         </w:p>
         <w:p>
           <w:pPr>
             <w:pStyle w:val="TOC1"/>
             <w:rPr>
-              <w:rFonts w:asciiTheme="minorHAnsi" w:eastAsiaTheme="minorEastAsia" w:hAnsiTheme="minorHAnsi" w:cstheme="minorHAnsi"/>
+              <w:rFonts w:asciiTheme="minorHAnsi" w:eastAsiaTheme="minorEastAsia" w:hAnsiTheme="minorHAnsi" w:cstheme="minorBidi"/>
               <w:noProof/>
               <w:sz w:val="22"/>
               <w:szCs w:val="22"/>
@@ -466,35 +464,25 @@
             </w:rPr>
           </w:pPr>
           <w:r>
-            <w:rPr>
-              <w:rFonts w:asciiTheme="minorHAnsi" w:hAnsiTheme="minorHAnsi" w:cstheme="minorHAnsi"/>
-            </w:rPr>
             <w:fldChar w:fldCharType="begin"/>
           </w:r>
           <w:r>
-            <w:rPr>
-              <w:rFonts w:asciiTheme="minorHAnsi" w:hAnsiTheme="minorHAnsi" w:cstheme="minorHAnsi"/>
-            </w:rPr>
             <w:instrText xml:space="preserve"> TOC \o "1-3" \h \z \u </w:instrText>
           </w:r>
           <w:r>
-            <w:rPr>
-              <w:rFonts w:asciiTheme="minorHAnsi" w:hAnsiTheme="minorHAnsi" w:cstheme="minorHAnsi"/>
-            </w:rPr>
             <w:fldChar w:fldCharType="separate"/>
           </w:r>
-          <w:hyperlink w:anchor="_Toc137929655" w:history="1">
+          <w:hyperlink w:anchor="_Toc137988784" w:history="1">
             <w:r>
               <w:rPr>
                 <w:rStyle w:val="Hyperlink"/>
-                <w:rFonts w:asciiTheme="minorHAnsi" w:hAnsiTheme="minorHAnsi" w:cstheme="minorHAnsi"/>
+                <w:rFonts w:cstheme="minorHAnsi"/>
                 <w:noProof/>
               </w:rPr>
               <w:t>1. Oblikovanje podataka</w:t>
             </w:r>
             <w:r>
               <w:rPr>
-                <w:rFonts w:asciiTheme="minorHAnsi" w:hAnsiTheme="minorHAnsi" w:cstheme="minorHAnsi"/>
                 <w:noProof/>
                 <w:webHidden/>
               </w:rPr>
@@ -502,7 +490,6 @@
             </w:r>
             <w:r>
               <w:rPr>
-                <w:rFonts w:asciiTheme="minorHAnsi" w:hAnsiTheme="minorHAnsi" w:cstheme="minorHAnsi"/>
                 <w:noProof/>
                 <w:webHidden/>
               </w:rPr>
@@ -510,22 +497,19 @@
             </w:r>
             <w:r>
               <w:rPr>
-                <w:rFonts w:asciiTheme="minorHAnsi" w:hAnsiTheme="minorHAnsi" w:cstheme="minorHAnsi"/>
                 <w:noProof/>
                 <w:webHidden/>
               </w:rPr>
-              <w:instrText xml:space="preserve"> PAGEREF _Toc137929655 \h </w:instrText>
-            </w:r>
-            <w:r>
-              <w:rPr>
-                <w:rFonts w:asciiTheme="minorHAnsi" w:hAnsiTheme="minorHAnsi" w:cstheme="minorHAnsi"/>
+              <w:instrText xml:space="preserve"> PAGEREF _Toc137988784 \h </w:instrText>
+            </w:r>
+            <w:r>
+              <w:rPr>
                 <w:noProof/>
                 <w:webHidden/>
               </w:rPr>
             </w:r>
             <w:r>
               <w:rPr>
-                <w:rFonts w:asciiTheme="minorHAnsi" w:hAnsiTheme="minorHAnsi" w:cstheme="minorHAnsi"/>
                 <w:noProof/>
                 <w:webHidden/>
               </w:rPr>
@@ -533,7 +517,6 @@
             </w:r>
             <w:r>
               <w:rPr>
-                <w:rFonts w:asciiTheme="minorHAnsi" w:hAnsiTheme="minorHAnsi" w:cstheme="minorHAnsi"/>
                 <w:noProof/>
                 <w:webHidden/>
               </w:rPr>
@@ -541,7 +524,6 @@
             </w:r>
             <w:r>
               <w:rPr>
-                <w:rFonts w:asciiTheme="minorHAnsi" w:hAnsiTheme="minorHAnsi" w:cstheme="minorHAnsi"/>
                 <w:noProof/>
                 <w:webHidden/>
               </w:rPr>
@@ -556,25 +538,24 @@
               <w:tab w:val="right" w:leader="dot" w:pos="9016"/>
             </w:tabs>
             <w:rPr>
-              <w:rFonts w:asciiTheme="minorHAnsi" w:eastAsiaTheme="minorEastAsia" w:hAnsiTheme="minorHAnsi" w:cstheme="minorHAnsi"/>
+              <w:rFonts w:asciiTheme="minorHAnsi" w:eastAsiaTheme="minorEastAsia" w:hAnsiTheme="minorHAnsi" w:cstheme="minorBidi"/>
               <w:noProof/>
               <w:sz w:val="22"/>
               <w:szCs w:val="22"/>
               <w:lang w:val="en-GB" w:eastAsia="en-GB"/>
             </w:rPr>
           </w:pPr>
-          <w:hyperlink w:anchor="_Toc137929656" w:history="1">
+          <w:hyperlink w:anchor="_Toc137988785" w:history="1">
             <w:r>
               <w:rPr>
                 <w:rStyle w:val="Hyperlink"/>
-                <w:rFonts w:asciiTheme="minorHAnsi" w:hAnsiTheme="minorHAnsi" w:cstheme="minorHAnsi"/>
+                <w:rFonts w:cstheme="minorHAnsi"/>
                 <w:noProof/>
               </w:rPr>
               <w:t>1.1. Konceptualni model podataka</w:t>
             </w:r>
             <w:r>
               <w:rPr>
-                <w:rFonts w:asciiTheme="minorHAnsi" w:hAnsiTheme="minorHAnsi" w:cstheme="minorHAnsi"/>
                 <w:noProof/>
                 <w:webHidden/>
               </w:rPr>
@@ -582,7 +563,6 @@
             </w:r>
             <w:r>
               <w:rPr>
-                <w:rFonts w:asciiTheme="minorHAnsi" w:hAnsiTheme="minorHAnsi" w:cstheme="minorHAnsi"/>
                 <w:noProof/>
                 <w:webHidden/>
               </w:rPr>
@@ -590,22 +570,19 @@
             </w:r>
             <w:r>
               <w:rPr>
-                <w:rFonts w:asciiTheme="minorHAnsi" w:hAnsiTheme="minorHAnsi" w:cstheme="minorHAnsi"/>
                 <w:noProof/>
                 <w:webHidden/>
               </w:rPr>
-              <w:instrText xml:space="preserve"> PAGEREF _Toc137929656 \h </w:instrText>
-            </w:r>
-            <w:r>
-              <w:rPr>
-                <w:rFonts w:asciiTheme="minorHAnsi" w:hAnsiTheme="minorHAnsi" w:cstheme="minorHAnsi"/>
+              <w:instrText xml:space="preserve"> PAGEREF _Toc137988785 \h </w:instrText>
+            </w:r>
+            <w:r>
+              <w:rPr>
                 <w:noProof/>
                 <w:webHidden/>
               </w:rPr>
             </w:r>
             <w:r>
               <w:rPr>
-                <w:rFonts w:asciiTheme="minorHAnsi" w:hAnsiTheme="minorHAnsi" w:cstheme="minorHAnsi"/>
                 <w:noProof/>
                 <w:webHidden/>
               </w:rPr>
@@ -613,7 +590,6 @@
             </w:r>
             <w:r>
               <w:rPr>
-                <w:rFonts w:asciiTheme="minorHAnsi" w:hAnsiTheme="minorHAnsi" w:cstheme="minorHAnsi"/>
                 <w:noProof/>
                 <w:webHidden/>
               </w:rPr>
@@ -621,7 +597,6 @@
             </w:r>
             <w:r>
               <w:rPr>
-                <w:rFonts w:asciiTheme="minorHAnsi" w:hAnsiTheme="minorHAnsi" w:cstheme="minorHAnsi"/>
                 <w:noProof/>
                 <w:webHidden/>
               </w:rPr>
@@ -636,25 +611,24 @@
               <w:tab w:val="right" w:leader="dot" w:pos="9016"/>
             </w:tabs>
             <w:rPr>
-              <w:rFonts w:asciiTheme="minorHAnsi" w:eastAsiaTheme="minorEastAsia" w:hAnsiTheme="minorHAnsi" w:cstheme="minorHAnsi"/>
+              <w:rFonts w:asciiTheme="minorHAnsi" w:eastAsiaTheme="minorEastAsia" w:hAnsiTheme="minorHAnsi" w:cstheme="minorBidi"/>
               <w:noProof/>
               <w:sz w:val="22"/>
               <w:szCs w:val="22"/>
               <w:lang w:val="en-GB" w:eastAsia="en-GB"/>
             </w:rPr>
           </w:pPr>
-          <w:hyperlink w:anchor="_Toc137929657" w:history="1">
+          <w:hyperlink w:anchor="_Toc137988786" w:history="1">
             <w:r>
               <w:rPr>
                 <w:rStyle w:val="Hyperlink"/>
-                <w:rFonts w:asciiTheme="minorHAnsi" w:hAnsiTheme="minorHAnsi" w:cstheme="minorHAnsi"/>
+                <w:rFonts w:cstheme="minorHAnsi"/>
                 <w:noProof/>
               </w:rPr>
               <w:t>1.2. Fizički model podataka</w:t>
             </w:r>
             <w:r>
               <w:rPr>
-                <w:rFonts w:asciiTheme="minorHAnsi" w:hAnsiTheme="minorHAnsi" w:cstheme="minorHAnsi"/>
                 <w:noProof/>
                 <w:webHidden/>
               </w:rPr>
@@ -662,7 +636,6 @@
             </w:r>
             <w:r>
               <w:rPr>
-                <w:rFonts w:asciiTheme="minorHAnsi" w:hAnsiTheme="minorHAnsi" w:cstheme="minorHAnsi"/>
                 <w:noProof/>
                 <w:webHidden/>
               </w:rPr>
@@ -670,22 +643,19 @@
             </w:r>
             <w:r>
               <w:rPr>
-                <w:rFonts w:asciiTheme="minorHAnsi" w:hAnsiTheme="minorHAnsi" w:cstheme="minorHAnsi"/>
                 <w:noProof/>
                 <w:webHidden/>
               </w:rPr>
-              <w:instrText xml:space="preserve"> PAGEREF _Toc137929657 \h </w:instrText>
-            </w:r>
-            <w:r>
-              <w:rPr>
-                <w:rFonts w:asciiTheme="minorHAnsi" w:hAnsiTheme="minorHAnsi" w:cstheme="minorHAnsi"/>
+              <w:instrText xml:space="preserve"> PAGEREF _Toc137988786 \h </w:instrText>
+            </w:r>
+            <w:r>
+              <w:rPr>
                 <w:noProof/>
                 <w:webHidden/>
               </w:rPr>
             </w:r>
             <w:r>
               <w:rPr>
-                <w:rFonts w:asciiTheme="minorHAnsi" w:hAnsiTheme="minorHAnsi" w:cstheme="minorHAnsi"/>
                 <w:noProof/>
                 <w:webHidden/>
               </w:rPr>
@@ -693,7 +663,6 @@
             </w:r>
             <w:r>
               <w:rPr>
-                <w:rFonts w:asciiTheme="minorHAnsi" w:hAnsiTheme="minorHAnsi" w:cstheme="minorHAnsi"/>
                 <w:noProof/>
                 <w:webHidden/>
               </w:rPr>
@@ -701,7 +670,6 @@
             </w:r>
             <w:r>
               <w:rPr>
-                <w:rFonts w:asciiTheme="minorHAnsi" w:hAnsiTheme="minorHAnsi" w:cstheme="minorHAnsi"/>
                 <w:noProof/>
                 <w:webHidden/>
               </w:rPr>
@@ -713,25 +681,24 @@
           <w:pPr>
             <w:pStyle w:val="TOC1"/>
             <w:rPr>
-              <w:rFonts w:asciiTheme="minorHAnsi" w:eastAsiaTheme="minorEastAsia" w:hAnsiTheme="minorHAnsi" w:cstheme="minorHAnsi"/>
+              <w:rFonts w:asciiTheme="minorHAnsi" w:eastAsiaTheme="minorEastAsia" w:hAnsiTheme="minorHAnsi" w:cstheme="minorBidi"/>
               <w:noProof/>
               <w:sz w:val="22"/>
               <w:szCs w:val="22"/>
               <w:lang w:val="en-GB" w:eastAsia="en-GB"/>
             </w:rPr>
           </w:pPr>
-          <w:hyperlink w:anchor="_Toc137929658" w:history="1">
+          <w:hyperlink w:anchor="_Toc137988787" w:history="1">
             <w:r>
               <w:rPr>
                 <w:rStyle w:val="Hyperlink"/>
-                <w:rFonts w:asciiTheme="minorHAnsi" w:hAnsiTheme="minorHAnsi" w:cstheme="minorHAnsi"/>
+                <w:rFonts w:cstheme="minorHAnsi"/>
                 <w:noProof/>
               </w:rPr>
               <w:t>2. Slučajevi korištenja</w:t>
             </w:r>
             <w:r>
               <w:rPr>
-                <w:rFonts w:asciiTheme="minorHAnsi" w:hAnsiTheme="minorHAnsi" w:cstheme="minorHAnsi"/>
                 <w:noProof/>
                 <w:webHidden/>
               </w:rPr>
@@ -739,7 +706,6 @@
             </w:r>
             <w:r>
               <w:rPr>
-                <w:rFonts w:asciiTheme="minorHAnsi" w:hAnsiTheme="minorHAnsi" w:cstheme="minorHAnsi"/>
                 <w:noProof/>
                 <w:webHidden/>
               </w:rPr>
@@ -747,22 +713,19 @@
             </w:r>
             <w:r>
               <w:rPr>
-                <w:rFonts w:asciiTheme="minorHAnsi" w:hAnsiTheme="minorHAnsi" w:cstheme="minorHAnsi"/>
                 <w:noProof/>
                 <w:webHidden/>
               </w:rPr>
-              <w:instrText xml:space="preserve"> PAGEREF _Toc137929658 \h </w:instrText>
-            </w:r>
-            <w:r>
-              <w:rPr>
-                <w:rFonts w:asciiTheme="minorHAnsi" w:hAnsiTheme="minorHAnsi" w:cstheme="minorHAnsi"/>
+              <w:instrText xml:space="preserve"> PAGEREF _Toc137988787 \h </w:instrText>
+            </w:r>
+            <w:r>
+              <w:rPr>
                 <w:noProof/>
                 <w:webHidden/>
               </w:rPr>
             </w:r>
             <w:r>
               <w:rPr>
-                <w:rFonts w:asciiTheme="minorHAnsi" w:hAnsiTheme="minorHAnsi" w:cstheme="minorHAnsi"/>
                 <w:noProof/>
                 <w:webHidden/>
               </w:rPr>
@@ -770,7 +733,6 @@
             </w:r>
             <w:r>
               <w:rPr>
-                <w:rFonts w:asciiTheme="minorHAnsi" w:hAnsiTheme="minorHAnsi" w:cstheme="minorHAnsi"/>
                 <w:noProof/>
                 <w:webHidden/>
               </w:rPr>
@@ -778,7 +740,6 @@
             </w:r>
             <w:r>
               <w:rPr>
-                <w:rFonts w:asciiTheme="minorHAnsi" w:hAnsiTheme="minorHAnsi" w:cstheme="minorHAnsi"/>
                 <w:noProof/>
                 <w:webHidden/>
               </w:rPr>
@@ -793,25 +754,24 @@
               <w:tab w:val="right" w:leader="dot" w:pos="9016"/>
             </w:tabs>
             <w:rPr>
-              <w:rFonts w:asciiTheme="minorHAnsi" w:eastAsiaTheme="minorEastAsia" w:hAnsiTheme="minorHAnsi" w:cstheme="minorHAnsi"/>
+              <w:rFonts w:asciiTheme="minorHAnsi" w:eastAsiaTheme="minorEastAsia" w:hAnsiTheme="minorHAnsi" w:cstheme="minorBidi"/>
               <w:noProof/>
               <w:sz w:val="22"/>
               <w:szCs w:val="22"/>
               <w:lang w:val="en-GB" w:eastAsia="en-GB"/>
             </w:rPr>
           </w:pPr>
-          <w:hyperlink w:anchor="_Toc137929659" w:history="1">
+          <w:hyperlink w:anchor="_Toc137988788" w:history="1">
             <w:r>
               <w:rPr>
                 <w:rStyle w:val="Hyperlink"/>
-                <w:rFonts w:asciiTheme="minorHAnsi" w:hAnsiTheme="minorHAnsi" w:cstheme="minorHAnsi"/>
+                <w:rFonts w:cstheme="minorHAnsi"/>
                 <w:noProof/>
               </w:rPr>
               <w:t>2.1. Dijagram slučajeva korištenja</w:t>
             </w:r>
             <w:r>
               <w:rPr>
-                <w:rFonts w:asciiTheme="minorHAnsi" w:hAnsiTheme="minorHAnsi" w:cstheme="minorHAnsi"/>
                 <w:noProof/>
                 <w:webHidden/>
               </w:rPr>
@@ -819,7 +779,6 @@
             </w:r>
             <w:r>
               <w:rPr>
-                <w:rFonts w:asciiTheme="minorHAnsi" w:hAnsiTheme="minorHAnsi" w:cstheme="minorHAnsi"/>
                 <w:noProof/>
                 <w:webHidden/>
               </w:rPr>
@@ -827,22 +786,19 @@
             </w:r>
             <w:r>
               <w:rPr>
-                <w:rFonts w:asciiTheme="minorHAnsi" w:hAnsiTheme="minorHAnsi" w:cstheme="minorHAnsi"/>
                 <w:noProof/>
                 <w:webHidden/>
               </w:rPr>
-              <w:instrText xml:space="preserve"> PAGEREF _Toc137929659 \h </w:instrText>
-            </w:r>
-            <w:r>
-              <w:rPr>
-                <w:rFonts w:asciiTheme="minorHAnsi" w:hAnsiTheme="minorHAnsi" w:cstheme="minorHAnsi"/>
+              <w:instrText xml:space="preserve"> PAGEREF _Toc137988788 \h </w:instrText>
+            </w:r>
+            <w:r>
+              <w:rPr>
                 <w:noProof/>
                 <w:webHidden/>
               </w:rPr>
             </w:r>
             <w:r>
               <w:rPr>
-                <w:rFonts w:asciiTheme="minorHAnsi" w:hAnsiTheme="minorHAnsi" w:cstheme="minorHAnsi"/>
                 <w:noProof/>
                 <w:webHidden/>
               </w:rPr>
@@ -850,7 +806,6 @@
             </w:r>
             <w:r>
               <w:rPr>
-                <w:rFonts w:asciiTheme="minorHAnsi" w:hAnsiTheme="minorHAnsi" w:cstheme="minorHAnsi"/>
                 <w:noProof/>
                 <w:webHidden/>
               </w:rPr>
@@ -858,7 +813,6 @@
             </w:r>
             <w:r>
               <w:rPr>
-                <w:rFonts w:asciiTheme="minorHAnsi" w:hAnsiTheme="minorHAnsi" w:cstheme="minorHAnsi"/>
                 <w:noProof/>
                 <w:webHidden/>
               </w:rPr>
@@ -873,25 +827,24 @@
               <w:tab w:val="right" w:leader="dot" w:pos="9016"/>
             </w:tabs>
             <w:rPr>
-              <w:rFonts w:asciiTheme="minorHAnsi" w:eastAsiaTheme="minorEastAsia" w:hAnsiTheme="minorHAnsi" w:cstheme="minorHAnsi"/>
+              <w:rFonts w:asciiTheme="minorHAnsi" w:eastAsiaTheme="minorEastAsia" w:hAnsiTheme="minorHAnsi" w:cstheme="minorBidi"/>
               <w:noProof/>
               <w:sz w:val="22"/>
               <w:szCs w:val="22"/>
               <w:lang w:val="en-GB" w:eastAsia="en-GB"/>
             </w:rPr>
           </w:pPr>
-          <w:hyperlink w:anchor="_Toc137929660" w:history="1">
+          <w:hyperlink w:anchor="_Toc137988789" w:history="1">
             <w:r>
               <w:rPr>
                 <w:rStyle w:val="Hyperlink"/>
-                <w:rFonts w:asciiTheme="minorHAnsi" w:hAnsiTheme="minorHAnsi" w:cstheme="minorHAnsi"/>
+                <w:rFonts w:cstheme="minorHAnsi"/>
                 <w:noProof/>
               </w:rPr>
-              <w:t>2.2. Dijagram klasa</w:t>
-            </w:r>
-            <w:r>
-              <w:rPr>
-                <w:rFonts w:asciiTheme="minorHAnsi" w:hAnsiTheme="minorHAnsi" w:cstheme="minorHAnsi"/>
+              <w:t>2.2. CRC kartica</w:t>
+            </w:r>
+            <w:r>
+              <w:rPr>
                 <w:noProof/>
                 <w:webHidden/>
               </w:rPr>
@@ -899,7 +852,6 @@
             </w:r>
             <w:r>
               <w:rPr>
-                <w:rFonts w:asciiTheme="minorHAnsi" w:hAnsiTheme="minorHAnsi" w:cstheme="minorHAnsi"/>
                 <w:noProof/>
                 <w:webHidden/>
               </w:rPr>
@@ -907,22 +859,19 @@
             </w:r>
             <w:r>
               <w:rPr>
-                <w:rFonts w:asciiTheme="minorHAnsi" w:hAnsiTheme="minorHAnsi" w:cstheme="minorHAnsi"/>
                 <w:noProof/>
                 <w:webHidden/>
               </w:rPr>
-              <w:instrText xml:space="preserve"> PAGEREF _Toc137929660 \h </w:instrText>
-            </w:r>
-            <w:r>
-              <w:rPr>
-                <w:rFonts w:asciiTheme="minorHAnsi" w:hAnsiTheme="minorHAnsi" w:cstheme="minorHAnsi"/>
+              <w:instrText xml:space="preserve"> PAGEREF _Toc137988789 \h </w:instrText>
+            </w:r>
+            <w:r>
+              <w:rPr>
                 <w:noProof/>
                 <w:webHidden/>
               </w:rPr>
             </w:r>
             <w:r>
               <w:rPr>
-                <w:rFonts w:asciiTheme="minorHAnsi" w:hAnsiTheme="minorHAnsi" w:cstheme="minorHAnsi"/>
                 <w:noProof/>
                 <w:webHidden/>
               </w:rPr>
@@ -930,15 +879,13 @@
             </w:r>
             <w:r>
               <w:rPr>
-                <w:rFonts w:asciiTheme="minorHAnsi" w:hAnsiTheme="minorHAnsi" w:cstheme="minorHAnsi"/>
                 <w:noProof/>
                 <w:webHidden/>
               </w:rPr>
-              <w:t>9</w:t>
-            </w:r>
-            <w:r>
-              <w:rPr>
-                <w:rFonts w:asciiTheme="minorHAnsi" w:hAnsiTheme="minorHAnsi" w:cstheme="minorHAnsi"/>
+              <w:t>8</w:t>
+            </w:r>
+            <w:r>
+              <w:rPr>
                 <w:noProof/>
                 <w:webHidden/>
               </w:rPr>
@@ -953,25 +900,24 @@
               <w:tab w:val="right" w:leader="dot" w:pos="9016"/>
             </w:tabs>
             <w:rPr>
-              <w:rFonts w:asciiTheme="minorHAnsi" w:eastAsiaTheme="minorEastAsia" w:hAnsiTheme="minorHAnsi" w:cstheme="minorHAnsi"/>
+              <w:rFonts w:asciiTheme="minorHAnsi" w:eastAsiaTheme="minorEastAsia" w:hAnsiTheme="minorHAnsi" w:cstheme="minorBidi"/>
               <w:noProof/>
               <w:sz w:val="22"/>
               <w:szCs w:val="22"/>
               <w:lang w:val="en-GB" w:eastAsia="en-GB"/>
             </w:rPr>
           </w:pPr>
-          <w:hyperlink w:anchor="_Toc137929661" w:history="1">
+          <w:hyperlink w:anchor="_Toc137988790" w:history="1">
             <w:r>
               <w:rPr>
                 <w:rStyle w:val="Hyperlink"/>
-                <w:rFonts w:asciiTheme="minorHAnsi" w:hAnsiTheme="minorHAnsi" w:cstheme="minorHAnsi"/>
+                <w:rFonts w:cstheme="minorHAnsi"/>
                 <w:noProof/>
               </w:rPr>
-              <w:t>2.3. CRC kartica</w:t>
-            </w:r>
-            <w:r>
-              <w:rPr>
-                <w:rFonts w:asciiTheme="minorHAnsi" w:hAnsiTheme="minorHAnsi" w:cstheme="minorHAnsi"/>
+              <w:t>2.3. Dijagram klasa</w:t>
+            </w:r>
+            <w:r>
+              <w:rPr>
                 <w:noProof/>
                 <w:webHidden/>
               </w:rPr>
@@ -979,7 +925,6 @@
             </w:r>
             <w:r>
               <w:rPr>
-                <w:rFonts w:asciiTheme="minorHAnsi" w:hAnsiTheme="minorHAnsi" w:cstheme="minorHAnsi"/>
                 <w:noProof/>
                 <w:webHidden/>
               </w:rPr>
@@ -987,22 +932,19 @@
             </w:r>
             <w:r>
               <w:rPr>
-                <w:rFonts w:asciiTheme="minorHAnsi" w:hAnsiTheme="minorHAnsi" w:cstheme="minorHAnsi"/>
                 <w:noProof/>
                 <w:webHidden/>
               </w:rPr>
-              <w:instrText xml:space="preserve"> PAGEREF _Toc137929661 \h </w:instrText>
-            </w:r>
-            <w:r>
-              <w:rPr>
-                <w:rFonts w:asciiTheme="minorHAnsi" w:hAnsiTheme="minorHAnsi" w:cstheme="minorHAnsi"/>
+              <w:instrText xml:space="preserve"> PAGEREF _Toc137988790 \h </w:instrText>
+            </w:r>
+            <w:r>
+              <w:rPr>
                 <w:noProof/>
                 <w:webHidden/>
               </w:rPr>
             </w:r>
             <w:r>
               <w:rPr>
-                <w:rFonts w:asciiTheme="minorHAnsi" w:hAnsiTheme="minorHAnsi" w:cstheme="minorHAnsi"/>
                 <w:noProof/>
                 <w:webHidden/>
               </w:rPr>
@@ -1010,7 +952,6 @@
             </w:r>
             <w:r>
               <w:rPr>
-                <w:rFonts w:asciiTheme="minorHAnsi" w:hAnsiTheme="minorHAnsi" w:cstheme="minorHAnsi"/>
                 <w:noProof/>
                 <w:webHidden/>
               </w:rPr>
@@ -1018,7 +959,6 @@
             </w:r>
             <w:r>
               <w:rPr>
-                <w:rFonts w:asciiTheme="minorHAnsi" w:hAnsiTheme="minorHAnsi" w:cstheme="minorHAnsi"/>
                 <w:noProof/>
                 <w:webHidden/>
               </w:rPr>
@@ -1033,25 +973,24 @@
               <w:tab w:val="right" w:leader="dot" w:pos="9016"/>
             </w:tabs>
             <w:rPr>
-              <w:rFonts w:asciiTheme="minorHAnsi" w:eastAsiaTheme="minorEastAsia" w:hAnsiTheme="minorHAnsi" w:cstheme="minorHAnsi"/>
+              <w:rFonts w:asciiTheme="minorHAnsi" w:eastAsiaTheme="minorEastAsia" w:hAnsiTheme="minorHAnsi" w:cstheme="minorBidi"/>
               <w:noProof/>
               <w:sz w:val="22"/>
               <w:szCs w:val="22"/>
               <w:lang w:val="en-GB" w:eastAsia="en-GB"/>
             </w:rPr>
           </w:pPr>
-          <w:hyperlink w:anchor="_Toc137929662" w:history="1">
+          <w:hyperlink w:anchor="_Toc137988791" w:history="1">
             <w:r>
               <w:rPr>
                 <w:rStyle w:val="Hyperlink"/>
-                <w:rFonts w:asciiTheme="minorHAnsi" w:hAnsiTheme="minorHAnsi" w:cstheme="minorHAnsi"/>
+                <w:rFonts w:cstheme="minorHAnsi"/>
                 <w:noProof/>
               </w:rPr>
               <w:t>2.4. Dijagram aktivnosti</w:t>
             </w:r>
             <w:r>
               <w:rPr>
-                <w:rFonts w:asciiTheme="minorHAnsi" w:hAnsiTheme="minorHAnsi" w:cstheme="minorHAnsi"/>
                 <w:noProof/>
                 <w:webHidden/>
               </w:rPr>
@@ -1059,7 +998,6 @@
             </w:r>
             <w:r>
               <w:rPr>
-                <w:rFonts w:asciiTheme="minorHAnsi" w:hAnsiTheme="minorHAnsi" w:cstheme="minorHAnsi"/>
                 <w:noProof/>
                 <w:webHidden/>
               </w:rPr>
@@ -1067,22 +1005,19 @@
             </w:r>
             <w:r>
               <w:rPr>
-                <w:rFonts w:asciiTheme="minorHAnsi" w:hAnsiTheme="minorHAnsi" w:cstheme="minorHAnsi"/>
                 <w:noProof/>
                 <w:webHidden/>
               </w:rPr>
-              <w:instrText xml:space="preserve"> PAGEREF _Toc137929662 \h </w:instrText>
-            </w:r>
-            <w:r>
-              <w:rPr>
-                <w:rFonts w:asciiTheme="minorHAnsi" w:hAnsiTheme="minorHAnsi" w:cstheme="minorHAnsi"/>
+              <w:instrText xml:space="preserve"> PAGEREF _Toc137988791 \h </w:instrText>
+            </w:r>
+            <w:r>
+              <w:rPr>
                 <w:noProof/>
                 <w:webHidden/>
               </w:rPr>
             </w:r>
             <w:r>
               <w:rPr>
-                <w:rFonts w:asciiTheme="minorHAnsi" w:hAnsiTheme="minorHAnsi" w:cstheme="minorHAnsi"/>
                 <w:noProof/>
                 <w:webHidden/>
               </w:rPr>
@@ -1090,7 +1025,6 @@
             </w:r>
             <w:r>
               <w:rPr>
-                <w:rFonts w:asciiTheme="minorHAnsi" w:hAnsiTheme="minorHAnsi" w:cstheme="minorHAnsi"/>
                 <w:noProof/>
                 <w:webHidden/>
               </w:rPr>
@@ -1098,7 +1032,6 @@
             </w:r>
             <w:r>
               <w:rPr>
-                <w:rFonts w:asciiTheme="minorHAnsi" w:hAnsiTheme="minorHAnsi" w:cstheme="minorHAnsi"/>
                 <w:noProof/>
                 <w:webHidden/>
               </w:rPr>
@@ -1110,25 +1043,24 @@
           <w:pPr>
             <w:pStyle w:val="TOC1"/>
             <w:rPr>
-              <w:rFonts w:asciiTheme="minorHAnsi" w:eastAsiaTheme="minorEastAsia" w:hAnsiTheme="minorHAnsi" w:cstheme="minorHAnsi"/>
+              <w:rFonts w:asciiTheme="minorHAnsi" w:eastAsiaTheme="minorEastAsia" w:hAnsiTheme="minorHAnsi" w:cstheme="minorBidi"/>
               <w:noProof/>
               <w:sz w:val="22"/>
               <w:szCs w:val="22"/>
               <w:lang w:val="en-GB" w:eastAsia="en-GB"/>
             </w:rPr>
           </w:pPr>
-          <w:hyperlink w:anchor="_Toc137929663" w:history="1">
+          <w:hyperlink w:anchor="_Toc137988792" w:history="1">
             <w:r>
               <w:rPr>
                 <w:rStyle w:val="Hyperlink"/>
-                <w:rFonts w:asciiTheme="minorHAnsi" w:hAnsiTheme="minorHAnsi" w:cstheme="minorHAnsi"/>
+                <w:rFonts w:cstheme="minorHAnsi"/>
                 <w:noProof/>
               </w:rPr>
-              <w:t>3. Prilozi</w:t>
-            </w:r>
-            <w:r>
-              <w:rPr>
-                <w:rFonts w:asciiTheme="minorHAnsi" w:hAnsiTheme="minorHAnsi" w:cstheme="minorHAnsi"/>
+              <w:t>3. Model arhitekture</w:t>
+            </w:r>
+            <w:r>
+              <w:rPr>
                 <w:noProof/>
                 <w:webHidden/>
               </w:rPr>
@@ -1136,7 +1068,6 @@
             </w:r>
             <w:r>
               <w:rPr>
-                <w:rFonts w:asciiTheme="minorHAnsi" w:hAnsiTheme="minorHAnsi" w:cstheme="minorHAnsi"/>
                 <w:noProof/>
                 <w:webHidden/>
               </w:rPr>
@@ -1144,22 +1075,19 @@
             </w:r>
             <w:r>
               <w:rPr>
-                <w:rFonts w:asciiTheme="minorHAnsi" w:hAnsiTheme="minorHAnsi" w:cstheme="minorHAnsi"/>
                 <w:noProof/>
                 <w:webHidden/>
               </w:rPr>
-              <w:instrText xml:space="preserve"> PAGEREF _Toc137929663 \h </w:instrText>
-            </w:r>
-            <w:r>
-              <w:rPr>
-                <w:rFonts w:asciiTheme="minorHAnsi" w:hAnsiTheme="minorHAnsi" w:cstheme="minorHAnsi"/>
+              <w:instrText xml:space="preserve"> PAGEREF _Toc137988792 \h </w:instrText>
+            </w:r>
+            <w:r>
+              <w:rPr>
                 <w:noProof/>
                 <w:webHidden/>
               </w:rPr>
             </w:r>
             <w:r>
               <w:rPr>
-                <w:rFonts w:asciiTheme="minorHAnsi" w:hAnsiTheme="minorHAnsi" w:cstheme="minorHAnsi"/>
                 <w:noProof/>
                 <w:webHidden/>
               </w:rPr>
@@ -1167,7 +1095,6 @@
             </w:r>
             <w:r>
               <w:rPr>
-                <w:rFonts w:asciiTheme="minorHAnsi" w:hAnsiTheme="minorHAnsi" w:cstheme="minorHAnsi"/>
                 <w:noProof/>
                 <w:webHidden/>
               </w:rPr>
@@ -1175,7 +1102,6 @@
             </w:r>
             <w:r>
               <w:rPr>
-                <w:rFonts w:asciiTheme="minorHAnsi" w:hAnsiTheme="minorHAnsi" w:cstheme="minorHAnsi"/>
                 <w:noProof/>
                 <w:webHidden/>
               </w:rPr>
@@ -1185,17 +1111,223 @@
         </w:p>
         <w:p>
           <w:pPr>
+            <w:pStyle w:val="TOC2"/>
             <w:tabs>
-              <w:tab w:val="right" w:leader="dot" w:pos="9214"/>
+              <w:tab w:val="right" w:leader="dot" w:pos="9016"/>
             </w:tabs>
-            <w:ind w:right="-330"/>
             <w:rPr>
-              <w:rFonts w:asciiTheme="minorHAnsi" w:hAnsiTheme="minorHAnsi" w:cstheme="minorHAnsi"/>
+              <w:rFonts w:asciiTheme="minorHAnsi" w:eastAsiaTheme="minorEastAsia" w:hAnsiTheme="minorHAnsi" w:cstheme="minorBidi"/>
+              <w:noProof/>
+              <w:sz w:val="22"/>
+              <w:szCs w:val="22"/>
+              <w:lang w:val="en-GB" w:eastAsia="en-GB"/>
             </w:rPr>
           </w:pPr>
+          <w:hyperlink w:anchor="_Toc137988793" w:history="1">
+            <w:r>
+              <w:rPr>
+                <w:rStyle w:val="Hyperlink"/>
+                <w:rFonts w:cstheme="minorHAnsi"/>
+                <w:noProof/>
+              </w:rPr>
+              <w:t>3.1. Dijagram komponenti s reprezentativnim klasama</w:t>
+            </w:r>
+            <w:r>
+              <w:rPr>
+                <w:noProof/>
+                <w:webHidden/>
+              </w:rPr>
+              <w:tab/>
+            </w:r>
+            <w:r>
+              <w:rPr>
+                <w:noProof/>
+                <w:webHidden/>
+              </w:rPr>
+              <w:fldChar w:fldCharType="begin"/>
+            </w:r>
+            <w:r>
+              <w:rPr>
+                <w:noProof/>
+                <w:webHidden/>
+              </w:rPr>
+              <w:instrText xml:space="preserve"> PAGEREF _Toc137988793 \h </w:instrText>
+            </w:r>
+            <w:r>
+              <w:rPr>
+                <w:noProof/>
+                <w:webHidden/>
+              </w:rPr>
+            </w:r>
+            <w:r>
+              <w:rPr>
+                <w:noProof/>
+                <w:webHidden/>
+              </w:rPr>
+              <w:fldChar w:fldCharType="separate"/>
+            </w:r>
+            <w:r>
+              <w:rPr>
+                <w:noProof/>
+                <w:webHidden/>
+              </w:rPr>
+              <w:t>11</w:t>
+            </w:r>
+            <w:r>
+              <w:rPr>
+                <w:noProof/>
+                <w:webHidden/>
+              </w:rPr>
+              <w:fldChar w:fldCharType="end"/>
+            </w:r>
+          </w:hyperlink>
+        </w:p>
+        <w:p>
+          <w:pPr>
+            <w:pStyle w:val="TOC2"/>
+            <w:tabs>
+              <w:tab w:val="right" w:leader="dot" w:pos="9016"/>
+            </w:tabs>
+            <w:rPr>
+              <w:rFonts w:asciiTheme="minorHAnsi" w:eastAsiaTheme="minorEastAsia" w:hAnsiTheme="minorHAnsi" w:cstheme="minorBidi"/>
+              <w:noProof/>
+              <w:sz w:val="22"/>
+              <w:szCs w:val="22"/>
+              <w:lang w:val="en-GB" w:eastAsia="en-GB"/>
+            </w:rPr>
+          </w:pPr>
+          <w:hyperlink w:anchor="_Toc137988794" w:history="1">
+            <w:r>
+              <w:rPr>
+                <w:rStyle w:val="Hyperlink"/>
+                <w:rFonts w:cstheme="minorHAnsi"/>
+                <w:noProof/>
+              </w:rPr>
+              <w:t>3.2. Dijagram ugradnje</w:t>
+            </w:r>
+            <w:r>
+              <w:rPr>
+                <w:noProof/>
+                <w:webHidden/>
+              </w:rPr>
+              <w:tab/>
+            </w:r>
+            <w:r>
+              <w:rPr>
+                <w:noProof/>
+                <w:webHidden/>
+              </w:rPr>
+              <w:fldChar w:fldCharType="begin"/>
+            </w:r>
+            <w:r>
+              <w:rPr>
+                <w:noProof/>
+                <w:webHidden/>
+              </w:rPr>
+              <w:instrText xml:space="preserve"> PAGEREF _Toc137988794 \h </w:instrText>
+            </w:r>
+            <w:r>
+              <w:rPr>
+                <w:noProof/>
+                <w:webHidden/>
+              </w:rPr>
+            </w:r>
+            <w:r>
+              <w:rPr>
+                <w:noProof/>
+                <w:webHidden/>
+              </w:rPr>
+              <w:fldChar w:fldCharType="separate"/>
+            </w:r>
+            <w:r>
+              <w:rPr>
+                <w:noProof/>
+                <w:webHidden/>
+              </w:rPr>
+              <w:t>11</w:t>
+            </w:r>
+            <w:r>
+              <w:rPr>
+                <w:noProof/>
+                <w:webHidden/>
+              </w:rPr>
+              <w:fldChar w:fldCharType="end"/>
+            </w:r>
+          </w:hyperlink>
+        </w:p>
+        <w:p>
+          <w:pPr>
+            <w:pStyle w:val="TOC1"/>
+            <w:rPr>
+              <w:rFonts w:asciiTheme="minorHAnsi" w:eastAsiaTheme="minorEastAsia" w:hAnsiTheme="minorHAnsi" w:cstheme="minorBidi"/>
+              <w:noProof/>
+              <w:sz w:val="22"/>
+              <w:szCs w:val="22"/>
+              <w:lang w:val="en-GB" w:eastAsia="en-GB"/>
+            </w:rPr>
+          </w:pPr>
+          <w:hyperlink w:anchor="_Toc137988795" w:history="1">
+            <w:r>
+              <w:rPr>
+                <w:rStyle w:val="Hyperlink"/>
+                <w:rFonts w:cstheme="minorHAnsi"/>
+                <w:noProof/>
+              </w:rPr>
+              <w:t>4. Prilozi</w:t>
+            </w:r>
+            <w:r>
+              <w:rPr>
+                <w:noProof/>
+                <w:webHidden/>
+              </w:rPr>
+              <w:tab/>
+            </w:r>
+            <w:r>
+              <w:rPr>
+                <w:noProof/>
+                <w:webHidden/>
+              </w:rPr>
+              <w:fldChar w:fldCharType="begin"/>
+            </w:r>
+            <w:r>
+              <w:rPr>
+                <w:noProof/>
+                <w:webHidden/>
+              </w:rPr>
+              <w:instrText xml:space="preserve"> PAGEREF _Toc137988795 \h </w:instrText>
+            </w:r>
+            <w:r>
+              <w:rPr>
+                <w:noProof/>
+                <w:webHidden/>
+              </w:rPr>
+            </w:r>
+            <w:r>
+              <w:rPr>
+                <w:noProof/>
+                <w:webHidden/>
+              </w:rPr>
+              <w:fldChar w:fldCharType="separate"/>
+            </w:r>
+            <w:r>
+              <w:rPr>
+                <w:noProof/>
+                <w:webHidden/>
+              </w:rPr>
+              <w:t>12</w:t>
+            </w:r>
+            <w:r>
+              <w:rPr>
+                <w:noProof/>
+                <w:webHidden/>
+              </w:rPr>
+              <w:fldChar w:fldCharType="end"/>
+            </w:r>
+          </w:hyperlink>
+        </w:p>
+        <w:p>
           <w:r>
             <w:rPr>
-              <w:rFonts w:asciiTheme="minorHAnsi" w:hAnsiTheme="minorHAnsi" w:cstheme="minorHAnsi"/>
               <w:b/>
               <w:bCs/>
               <w:noProof/>
@@ -1225,6 +1357,8 @@
         </w:rPr>
         <w:br w:type="page"/>
       </w:r>
+      <w:bookmarkStart w:id="1" w:name="_GoBack"/>
+      <w:bookmarkEnd w:id="1"/>
     </w:p>
     <w:p>
       <w:pPr>
@@ -1236,7 +1370,7 @@
         </w:rPr>
       </w:pPr>
       <w:bookmarkStart w:id="2" w:name="_Toc137202690"/>
-      <w:bookmarkStart w:id="3" w:name="_Toc137929655"/>
+      <w:bookmarkStart w:id="3" w:name="_Toc137988784"/>
       <w:r>
         <w:rPr>
           <w:rFonts w:asciiTheme="minorHAnsi" w:hAnsiTheme="minorHAnsi" w:cstheme="minorHAnsi"/>
@@ -1256,7 +1390,7 @@
           <w:rFonts w:asciiTheme="minorHAnsi" w:hAnsiTheme="minorHAnsi" w:cstheme="minorHAnsi"/>
         </w:rPr>
       </w:pPr>
-      <w:bookmarkStart w:id="4" w:name="_Toc137929656"/>
+      <w:bookmarkStart w:id="4" w:name="_Toc137988785"/>
       <w:r>
         <w:rPr>
           <w:rFonts w:asciiTheme="minorHAnsi" w:hAnsiTheme="minorHAnsi" w:cstheme="minorHAnsi"/>
@@ -1280,7 +1414,7 @@
           <w:lang w:val="en-GB" w:eastAsia="en-GB"/>
         </w:rPr>
         <w:drawing>
-          <wp:inline distT="0" distB="0" distL="0" distR="0" wp14:anchorId="6F9ADC47" wp14:editId="23019086">
+          <wp:inline distT="0" distB="0" distL="0" distR="0" wp14:anchorId="0368E011" wp14:editId="6968AD10">
             <wp:extent cx="5146771" cy="3177762"/>
             <wp:effectExtent l="0" t="0" r="0" b="3810"/>
             <wp:docPr id="4" name="Picture 4"/>
@@ -1393,7 +1527,7 @@
           <w:rFonts w:asciiTheme="minorHAnsi" w:hAnsiTheme="minorHAnsi" w:cstheme="minorHAnsi"/>
         </w:rPr>
       </w:pPr>
-      <w:bookmarkStart w:id="5" w:name="_Toc137929657"/>
+      <w:bookmarkStart w:id="5" w:name="_Toc137988786"/>
       <w:r>
         <w:rPr>
           <w:rFonts w:asciiTheme="minorHAnsi" w:hAnsiTheme="minorHAnsi" w:cstheme="minorHAnsi"/>
@@ -1429,7 +1563,7 @@
           <w:lang w:val="en-GB" w:eastAsia="en-GB"/>
         </w:rPr>
         <w:drawing>
-          <wp:inline distT="0" distB="0" distL="0" distR="0" wp14:anchorId="0E121A8E" wp14:editId="67918410">
+          <wp:inline distT="0" distB="0" distL="0" distR="0" wp14:anchorId="6FC42430" wp14:editId="52AD3C6C">
             <wp:extent cx="6094264" cy="2827020"/>
             <wp:effectExtent l="0" t="0" r="1905" b="0"/>
             <wp:docPr id="3" name="Picture 3"/>
@@ -1539,7 +1673,7 @@
         </w:rPr>
       </w:pPr>
       <w:bookmarkStart w:id="6" w:name="_Toc137202694"/>
-      <w:bookmarkStart w:id="7" w:name="_Toc137929658"/>
+      <w:bookmarkStart w:id="7" w:name="_Toc137988787"/>
       <w:r>
         <w:rPr>
           <w:rFonts w:asciiTheme="minorHAnsi" w:hAnsiTheme="minorHAnsi" w:cstheme="minorHAnsi"/>
@@ -1597,13 +1731,7 @@
               <w:rPr>
                 <w:rFonts w:asciiTheme="minorHAnsi" w:hAnsiTheme="minorHAnsi" w:cstheme="minorHAnsi"/>
               </w:rPr>
-              <w:t>Prijava</w:t>
-            </w:r>
-            <w:r>
-              <w:rPr>
-                <w:rFonts w:asciiTheme="minorHAnsi" w:hAnsiTheme="minorHAnsi" w:cstheme="minorHAnsi"/>
-              </w:rPr>
-              <w:t xml:space="preserve"> korisnika</w:t>
+              <w:t>Prijava korisnika</w:t>
             </w:r>
           </w:p>
         </w:tc>
@@ -1729,31 +1857,7 @@
               <w:rPr>
                 <w:rFonts w:asciiTheme="minorHAnsi" w:hAnsiTheme="minorHAnsi" w:cstheme="minorHAnsi"/>
               </w:rPr>
-              <w:t>Korisnik odabire opciju "</w:t>
-            </w:r>
-            <w:r>
-              <w:rPr>
-                <w:rFonts w:asciiTheme="minorHAnsi" w:hAnsiTheme="minorHAnsi" w:cstheme="minorHAnsi"/>
-              </w:rPr>
-              <w:t>Prijava</w:t>
-            </w:r>
-            <w:r>
-              <w:rPr>
-                <w:rFonts w:asciiTheme="minorHAnsi" w:hAnsiTheme="minorHAnsi" w:cstheme="minorHAnsi"/>
-              </w:rPr>
-              <w:t xml:space="preserve">" koja vodi do obrasca za </w:t>
-            </w:r>
-            <w:r>
-              <w:rPr>
-                <w:rFonts w:asciiTheme="minorHAnsi" w:hAnsiTheme="minorHAnsi" w:cstheme="minorHAnsi"/>
-              </w:rPr>
-              <w:t>prijavu</w:t>
-            </w:r>
-            <w:r>
-              <w:rPr>
-                <w:rFonts w:asciiTheme="minorHAnsi" w:hAnsiTheme="minorHAnsi" w:cstheme="minorHAnsi"/>
-              </w:rPr>
-              <w:t>.</w:t>
+              <w:t>Korisnik odabire opciju "Prijava" koja vodi do obrasca za prijavu.</w:t>
             </w:r>
           </w:p>
           <w:p>
@@ -1772,25 +1876,7 @@
               <w:rPr>
                 <w:rFonts w:asciiTheme="minorHAnsi" w:hAnsiTheme="minorHAnsi" w:cstheme="minorHAnsi"/>
               </w:rPr>
-              <w:t>Korisnik unosi tražene p</w:t>
-            </w:r>
-            <w:r>
-              <w:rPr>
-                <w:rFonts w:asciiTheme="minorHAnsi" w:hAnsiTheme="minorHAnsi" w:cstheme="minorHAnsi"/>
-              </w:rPr>
-              <w:t>odatke u prijavn</w:t>
-            </w:r>
-            <w:r>
-              <w:rPr>
-                <w:rFonts w:asciiTheme="minorHAnsi" w:hAnsiTheme="minorHAnsi" w:cstheme="minorHAnsi"/>
-              </w:rPr>
-              <w:t>i obrazac</w:t>
-            </w:r>
-            <w:r>
-              <w:rPr>
-                <w:rFonts w:asciiTheme="minorHAnsi" w:hAnsiTheme="minorHAnsi" w:cstheme="minorHAnsi"/>
-              </w:rPr>
-              <w:t>.</w:t>
+              <w:t>Korisnik unosi tražene podatke u prijavni obrazac.</w:t>
             </w:r>
           </w:p>
           <w:p>
@@ -1828,13 +1914,7 @@
               <w:rPr>
                 <w:rFonts w:asciiTheme="minorHAnsi" w:hAnsiTheme="minorHAnsi" w:cstheme="minorHAnsi"/>
               </w:rPr>
-              <w:t xml:space="preserve">Nakon provjere, </w:t>
-            </w:r>
-            <w:r>
-              <w:rPr>
-                <w:rFonts w:asciiTheme="minorHAnsi" w:hAnsiTheme="minorHAnsi" w:cstheme="minorHAnsi"/>
-              </w:rPr>
-              <w:t>sustav vraća potvrdu uspješne prijave.</w:t>
+              <w:t>Nakon provjere, sustav vraća potvrdu uspješne prijave.</w:t>
             </w:r>
           </w:p>
           <w:p>
@@ -1853,25 +1933,7 @@
               <w:rPr>
                 <w:rFonts w:asciiTheme="minorHAnsi" w:hAnsiTheme="minorHAnsi" w:cstheme="minorHAnsi"/>
               </w:rPr>
-              <w:t xml:space="preserve">Korisnik ima pristup funkcionalnostima i uslugama koje su dostupne </w:t>
-            </w:r>
-            <w:r>
-              <w:rPr>
-                <w:rFonts w:asciiTheme="minorHAnsi" w:hAnsiTheme="minorHAnsi" w:cstheme="minorHAnsi"/>
-              </w:rPr>
-              <w:t xml:space="preserve">prijavljenim </w:t>
-            </w:r>
-            <w:r>
-              <w:rPr>
-                <w:rFonts w:asciiTheme="minorHAnsi" w:hAnsiTheme="minorHAnsi" w:cstheme="minorHAnsi"/>
-              </w:rPr>
-              <w:t>korisnicima</w:t>
-            </w:r>
-            <w:r>
-              <w:rPr>
-                <w:rFonts w:asciiTheme="minorHAnsi" w:hAnsiTheme="minorHAnsi" w:cstheme="minorHAnsi"/>
-              </w:rPr>
-              <w:t>.</w:t>
+              <w:t>Korisnik ima pristup funkcionalnostima i uslugama koje su dostupne prijavljenim korisnicima.</w:t>
             </w:r>
           </w:p>
         </w:tc>
@@ -4221,7 +4283,7 @@
         </w:rPr>
       </w:pPr>
       <w:bookmarkStart w:id="8" w:name="_Toc137202695"/>
-      <w:bookmarkStart w:id="9" w:name="_Toc137929659"/>
+      <w:bookmarkStart w:id="9" w:name="_Toc137988788"/>
       <w:r>
         <w:rPr>
           <w:rFonts w:asciiTheme="minorHAnsi" w:hAnsiTheme="minorHAnsi" w:cstheme="minorHAnsi"/>
@@ -4253,7 +4315,7 @@
           <w:lang w:val="en-GB" w:eastAsia="en-GB"/>
         </w:rPr>
         <w:drawing>
-          <wp:inline distT="0" distB="0" distL="0" distR="0" wp14:anchorId="548448C8" wp14:editId="71E8FADE">
+          <wp:inline distT="0" distB="0" distL="0" distR="0" wp14:anchorId="5AF3E628" wp14:editId="59D16E16">
             <wp:extent cx="5912072" cy="4099143"/>
             <wp:effectExtent l="0" t="0" r="0" b="0"/>
             <wp:docPr id="2" name="Picture 2"/>
@@ -4450,7 +4512,316 @@
           <w:rFonts w:asciiTheme="minorHAnsi" w:hAnsiTheme="minorHAnsi" w:cstheme="minorHAnsi"/>
         </w:rPr>
       </w:pPr>
-      <w:bookmarkStart w:id="10" w:name="_Toc137929660"/>
+      <w:bookmarkStart w:id="10" w:name="_Toc137988789"/>
+      <w:r>
+        <w:rPr>
+          <w:rFonts w:asciiTheme="minorHAnsi" w:hAnsiTheme="minorHAnsi" w:cstheme="minorHAnsi"/>
+        </w:rPr>
+        <w:t>CRC kartica</w:t>
+      </w:r>
+      <w:bookmarkEnd w:id="10"/>
+    </w:p>
+    <w:tbl>
+      <w:tblPr>
+        <w:tblStyle w:val="TableGrid"/>
+        <w:tblW w:w="9000" w:type="dxa"/>
+        <w:tblInd w:w="85" w:type="dxa"/>
+        <w:tblLook w:val="04A0" w:firstRow="1" w:lastRow="0" w:firstColumn="1" w:lastColumn="0" w:noHBand="0" w:noVBand="1"/>
+      </w:tblPr>
+      <w:tblGrid>
+        <w:gridCol w:w="2970"/>
+        <w:gridCol w:w="3330"/>
+        <w:gridCol w:w="2700"/>
+      </w:tblGrid>
+      <w:tr>
+        <w:tc>
+          <w:tcPr>
+            <w:tcW w:w="2970" w:type="dxa"/>
+          </w:tcPr>
+          <w:p>
+            <w:pPr>
+              <w:rPr>
+                <w:b/>
+              </w:rPr>
+            </w:pPr>
+            <w:r>
+              <w:rPr>
+                <w:b/>
+              </w:rPr>
+              <w:t>Razred</w:t>
+            </w:r>
+          </w:p>
+        </w:tc>
+        <w:tc>
+          <w:tcPr>
+            <w:tcW w:w="3330" w:type="dxa"/>
+          </w:tcPr>
+          <w:p>
+            <w:pPr>
+              <w:rPr>
+                <w:b/>
+              </w:rPr>
+            </w:pPr>
+            <w:r>
+              <w:rPr>
+                <w:b/>
+              </w:rPr>
+              <w:t>Odgovornost</w:t>
+            </w:r>
+          </w:p>
+        </w:tc>
+        <w:tc>
+          <w:tcPr>
+            <w:tcW w:w="2700" w:type="dxa"/>
+          </w:tcPr>
+          <w:p>
+            <w:pPr>
+              <w:rPr>
+                <w:b/>
+              </w:rPr>
+            </w:pPr>
+            <w:r>
+              <w:rPr>
+                <w:b/>
+              </w:rPr>
+              <w:t>Suradnici</w:t>
+            </w:r>
+          </w:p>
+        </w:tc>
+      </w:tr>
+      <w:tr>
+        <w:tc>
+          <w:tcPr>
+            <w:tcW w:w="2970" w:type="dxa"/>
+          </w:tcPr>
+          <w:p>
+            <w:r>
+              <w:t>Uloga</w:t>
+            </w:r>
+          </w:p>
+        </w:tc>
+        <w:tc>
+          <w:tcPr>
+            <w:tcW w:w="3330" w:type="dxa"/>
+          </w:tcPr>
+          <w:p>
+            <w:r>
+              <w:t>Sadrži osnovne podatke o ulozi zaposlenika</w:t>
+            </w:r>
+          </w:p>
+        </w:tc>
+        <w:tc>
+          <w:tcPr>
+            <w:tcW w:w="2700" w:type="dxa"/>
+          </w:tcPr>
+          <w:p/>
+        </w:tc>
+      </w:tr>
+      <w:tr>
+        <w:tc>
+          <w:tcPr>
+            <w:tcW w:w="2970" w:type="dxa"/>
+          </w:tcPr>
+          <w:p>
+            <w:r>
+              <w:t>Korisnik</w:t>
+            </w:r>
+          </w:p>
+        </w:tc>
+        <w:tc>
+          <w:tcPr>
+            <w:tcW w:w="3330" w:type="dxa"/>
+          </w:tcPr>
+          <w:p>
+            <w:r>
+              <w:t>Sadrži osnovne podatke o korisniku</w:t>
+            </w:r>
+          </w:p>
+        </w:tc>
+        <w:tc>
+          <w:tcPr>
+            <w:tcW w:w="2700" w:type="dxa"/>
+          </w:tcPr>
+          <w:p>
+            <w:r>
+              <w:t>Narudžba, Uloga</w:t>
+            </w:r>
+          </w:p>
+        </w:tc>
+      </w:tr>
+      <w:tr>
+        <w:tc>
+          <w:tcPr>
+            <w:tcW w:w="2970" w:type="dxa"/>
+          </w:tcPr>
+          <w:p>
+            <w:r>
+              <w:t>Narudžba</w:t>
+            </w:r>
+          </w:p>
+        </w:tc>
+        <w:tc>
+          <w:tcPr>
+            <w:tcW w:w="3330" w:type="dxa"/>
+          </w:tcPr>
+          <w:p>
+            <w:r>
+              <w:t>Sadrži podatke o narudžbi korisnika</w:t>
+            </w:r>
+          </w:p>
+        </w:tc>
+        <w:tc>
+          <w:tcPr>
+            <w:tcW w:w="2700" w:type="dxa"/>
+          </w:tcPr>
+          <w:p>
+            <w:r>
+              <w:t>Korisnik, Igra, Sustav naplate</w:t>
+            </w:r>
+          </w:p>
+        </w:tc>
+      </w:tr>
+      <w:tr>
+        <w:tc>
+          <w:tcPr>
+            <w:tcW w:w="2970" w:type="dxa"/>
+          </w:tcPr>
+          <w:p>
+            <w:r>
+              <w:t>Način plaćanja</w:t>
+            </w:r>
+          </w:p>
+        </w:tc>
+        <w:tc>
+          <w:tcPr>
+            <w:tcW w:w="3330" w:type="dxa"/>
+          </w:tcPr>
+          <w:p>
+            <w:r>
+              <w:t>Sadrži podatke o načinu plaćanja</w:t>
+            </w:r>
+          </w:p>
+        </w:tc>
+        <w:tc>
+          <w:tcPr>
+            <w:tcW w:w="2700" w:type="dxa"/>
+          </w:tcPr>
+          <w:p>
+            <w:r>
+              <w:t>Narudžba</w:t>
+            </w:r>
+          </w:p>
+        </w:tc>
+      </w:tr>
+      <w:tr>
+        <w:tc>
+          <w:tcPr>
+            <w:tcW w:w="2970" w:type="dxa"/>
+          </w:tcPr>
+          <w:p>
+            <w:r>
+              <w:t>Igra</w:t>
+            </w:r>
+          </w:p>
+        </w:tc>
+        <w:tc>
+          <w:tcPr>
+            <w:tcW w:w="3330" w:type="dxa"/>
+          </w:tcPr>
+          <w:p>
+            <w:r>
+              <w:t>Sadrži osnovne podatke o igrama</w:t>
+            </w:r>
+          </w:p>
+        </w:tc>
+        <w:tc>
+          <w:tcPr>
+            <w:tcW w:w="2700" w:type="dxa"/>
+          </w:tcPr>
+          <w:p>
+            <w:r>
+              <w:t>Žanr, Recenzija</w:t>
+            </w:r>
+          </w:p>
+        </w:tc>
+      </w:tr>
+      <w:tr>
+        <w:tc>
+          <w:tcPr>
+            <w:tcW w:w="2970" w:type="dxa"/>
+          </w:tcPr>
+          <w:p>
+            <w:r>
+              <w:t>Recenzija</w:t>
+            </w:r>
+          </w:p>
+        </w:tc>
+        <w:tc>
+          <w:tcPr>
+            <w:tcW w:w="3330" w:type="dxa"/>
+          </w:tcPr>
+          <w:p>
+            <w:r>
+              <w:t>Sadrži podatke o recenziji</w:t>
+            </w:r>
+          </w:p>
+        </w:tc>
+        <w:tc>
+          <w:tcPr>
+            <w:tcW w:w="2700" w:type="dxa"/>
+          </w:tcPr>
+          <w:p>
+            <w:r>
+              <w:t>Igra, Korisnik</w:t>
+            </w:r>
+          </w:p>
+        </w:tc>
+      </w:tr>
+      <w:tr>
+        <w:tc>
+          <w:tcPr>
+            <w:tcW w:w="2970" w:type="dxa"/>
+          </w:tcPr>
+          <w:p>
+            <w:r>
+              <w:t>Žanr</w:t>
+            </w:r>
+          </w:p>
+        </w:tc>
+        <w:tc>
+          <w:tcPr>
+            <w:tcW w:w="3330" w:type="dxa"/>
+          </w:tcPr>
+          <w:p>
+            <w:r>
+              <w:t>Sadrži podatke o žanru igre</w:t>
+            </w:r>
+          </w:p>
+        </w:tc>
+        <w:tc>
+          <w:tcPr>
+            <w:tcW w:w="2700" w:type="dxa"/>
+          </w:tcPr>
+          <w:p>
+            <w:r>
+              <w:t>Igra</w:t>
+            </w:r>
+          </w:p>
+        </w:tc>
+      </w:tr>
+    </w:tbl>
+    <w:p/>
+    <w:p/>
+    <w:p/>
+    <w:p/>
+    <w:p>
+      <w:pPr>
+        <w:pStyle w:val="Heading2"/>
+        <w:rPr>
+          <w:rFonts w:asciiTheme="minorHAnsi" w:hAnsiTheme="minorHAnsi" w:cstheme="minorHAnsi"/>
+        </w:rPr>
+      </w:pPr>
+      <w:bookmarkStart w:id="11" w:name="_Toc137988790"/>
       <w:r>
         <w:rPr>
           <w:rFonts w:asciiTheme="minorHAnsi" w:hAnsiTheme="minorHAnsi" w:cstheme="minorHAnsi"/>
@@ -4458,8 +4829,9 @@
         <w:lastRenderedPageBreak/>
         <w:t>Dijagram klasa</w:t>
       </w:r>
-      <w:bookmarkEnd w:id="10"/>
+      <w:bookmarkEnd w:id="11"/>
     </w:p>
+    <w:p/>
     <w:p>
       <w:pPr>
         <w:keepNext/>
@@ -4474,7 +4846,7 @@
           <w:lang w:val="en-GB" w:eastAsia="en-GB"/>
         </w:rPr>
         <w:drawing>
-          <wp:inline distT="0" distB="0" distL="0" distR="0" wp14:anchorId="11ED0B2A" wp14:editId="4DD20F1E">
+          <wp:inline distT="0" distB="0" distL="0" distR="0" wp14:anchorId="52792EDD" wp14:editId="0E07AB35">
             <wp:extent cx="5731510" cy="3443605"/>
             <wp:effectExtent l="0" t="0" r="2540" b="4445"/>
             <wp:docPr id="5" name="Picture 5"/>
@@ -4547,6 +4919,7 @@
     </w:p>
     <w:p>
       <w:pPr>
+        <w:pStyle w:val="Caption"/>
         <w:rPr>
           <w:rFonts w:asciiTheme="minorHAnsi" w:hAnsiTheme="minorHAnsi" w:cstheme="minorHAnsi"/>
         </w:rPr>
@@ -4559,516 +4932,7 @@
           <w:rFonts w:asciiTheme="minorHAnsi" w:hAnsiTheme="minorHAnsi" w:cstheme="minorHAnsi"/>
         </w:rPr>
       </w:pPr>
-      <w:bookmarkStart w:id="11" w:name="_Toc137929661"/>
-      <w:r>
-        <w:rPr>
-          <w:rFonts w:asciiTheme="minorHAnsi" w:hAnsiTheme="minorHAnsi" w:cstheme="minorHAnsi"/>
-        </w:rPr>
-        <w:t>CRC kartica</w:t>
-      </w:r>
-      <w:bookmarkEnd w:id="11"/>
-    </w:p>
-    <w:tbl>
-      <w:tblPr>
-        <w:tblStyle w:val="TableGrid"/>
-        <w:tblW w:w="9000" w:type="dxa"/>
-        <w:tblInd w:w="85" w:type="dxa"/>
-        <w:tblLook w:val="04A0" w:firstRow="1" w:lastRow="0" w:firstColumn="1" w:lastColumn="0" w:noHBand="0" w:noVBand="1"/>
-      </w:tblPr>
-      <w:tblGrid>
-        <w:gridCol w:w="2970"/>
-        <w:gridCol w:w="3330"/>
-        <w:gridCol w:w="2700"/>
-      </w:tblGrid>
-      <w:tr>
-        <w:tc>
-          <w:tcPr>
-            <w:tcW w:w="2970" w:type="dxa"/>
-          </w:tcPr>
-          <w:p>
-            <w:pPr>
-              <w:spacing w:line="276" w:lineRule="auto"/>
-              <w:rPr>
-                <w:rFonts w:asciiTheme="minorHAnsi" w:hAnsiTheme="minorHAnsi" w:cstheme="minorHAnsi"/>
-                <w:b/>
-              </w:rPr>
-            </w:pPr>
-            <w:r>
-              <w:rPr>
-                <w:rFonts w:asciiTheme="minorHAnsi" w:hAnsiTheme="minorHAnsi" w:cstheme="minorHAnsi"/>
-                <w:b/>
-              </w:rPr>
-              <w:t>Razred</w:t>
-            </w:r>
-          </w:p>
-        </w:tc>
-        <w:tc>
-          <w:tcPr>
-            <w:tcW w:w="3330" w:type="dxa"/>
-          </w:tcPr>
-          <w:p>
-            <w:pPr>
-              <w:spacing w:line="276" w:lineRule="auto"/>
-              <w:rPr>
-                <w:rFonts w:asciiTheme="minorHAnsi" w:hAnsiTheme="minorHAnsi" w:cstheme="minorHAnsi"/>
-                <w:b/>
-              </w:rPr>
-            </w:pPr>
-            <w:r>
-              <w:rPr>
-                <w:rFonts w:asciiTheme="minorHAnsi" w:hAnsiTheme="minorHAnsi" w:cstheme="minorHAnsi"/>
-                <w:b/>
-              </w:rPr>
-              <w:t>Odgovornost</w:t>
-            </w:r>
-          </w:p>
-        </w:tc>
-        <w:tc>
-          <w:tcPr>
-            <w:tcW w:w="2700" w:type="dxa"/>
-          </w:tcPr>
-          <w:p>
-            <w:pPr>
-              <w:spacing w:line="276" w:lineRule="auto"/>
-              <w:rPr>
-                <w:rFonts w:asciiTheme="minorHAnsi" w:hAnsiTheme="minorHAnsi" w:cstheme="minorHAnsi"/>
-                <w:b/>
-              </w:rPr>
-            </w:pPr>
-            <w:r>
-              <w:rPr>
-                <w:rFonts w:asciiTheme="minorHAnsi" w:hAnsiTheme="minorHAnsi" w:cstheme="minorHAnsi"/>
-                <w:b/>
-              </w:rPr>
-              <w:t>Suradnici</w:t>
-            </w:r>
-          </w:p>
-        </w:tc>
-      </w:tr>
-      <w:tr>
-        <w:tc>
-          <w:tcPr>
-            <w:tcW w:w="2970" w:type="dxa"/>
-          </w:tcPr>
-          <w:p>
-            <w:pPr>
-              <w:spacing w:line="276" w:lineRule="auto"/>
-              <w:rPr>
-                <w:rFonts w:asciiTheme="minorHAnsi" w:hAnsiTheme="minorHAnsi" w:cstheme="minorHAnsi"/>
-              </w:rPr>
-            </w:pPr>
-            <w:r>
-              <w:rPr>
-                <w:rFonts w:asciiTheme="minorHAnsi" w:hAnsiTheme="minorHAnsi" w:cstheme="minorHAnsi"/>
-              </w:rPr>
-              <w:t>Uloga</w:t>
-            </w:r>
-          </w:p>
-        </w:tc>
-        <w:tc>
-          <w:tcPr>
-            <w:tcW w:w="3330" w:type="dxa"/>
-          </w:tcPr>
-          <w:p>
-            <w:pPr>
-              <w:spacing w:line="276" w:lineRule="auto"/>
-              <w:rPr>
-                <w:rFonts w:asciiTheme="minorHAnsi" w:hAnsiTheme="minorHAnsi" w:cstheme="minorHAnsi"/>
-              </w:rPr>
-            </w:pPr>
-            <w:r>
-              <w:rPr>
-                <w:rFonts w:asciiTheme="minorHAnsi" w:hAnsiTheme="minorHAnsi" w:cstheme="minorHAnsi"/>
-              </w:rPr>
-              <w:t>Sadrži osnovne podatke o ulozi zaposlenika</w:t>
-            </w:r>
-          </w:p>
-        </w:tc>
-        <w:tc>
-          <w:tcPr>
-            <w:tcW w:w="2700" w:type="dxa"/>
-          </w:tcPr>
-          <w:p>
-            <w:pPr>
-              <w:spacing w:line="276" w:lineRule="auto"/>
-              <w:rPr>
-                <w:rFonts w:asciiTheme="minorHAnsi" w:hAnsiTheme="minorHAnsi" w:cstheme="minorHAnsi"/>
-              </w:rPr>
-            </w:pPr>
-          </w:p>
-        </w:tc>
-      </w:tr>
-      <w:tr>
-        <w:tc>
-          <w:tcPr>
-            <w:tcW w:w="2970" w:type="dxa"/>
-          </w:tcPr>
-          <w:p>
-            <w:pPr>
-              <w:spacing w:line="276" w:lineRule="auto"/>
-              <w:rPr>
-                <w:rFonts w:asciiTheme="minorHAnsi" w:hAnsiTheme="minorHAnsi" w:cstheme="minorHAnsi"/>
-              </w:rPr>
-            </w:pPr>
-            <w:r>
-              <w:rPr>
-                <w:rFonts w:asciiTheme="minorHAnsi" w:hAnsiTheme="minorHAnsi" w:cstheme="minorHAnsi"/>
-              </w:rPr>
-              <w:t>Korisnik</w:t>
-            </w:r>
-          </w:p>
-        </w:tc>
-        <w:tc>
-          <w:tcPr>
-            <w:tcW w:w="3330" w:type="dxa"/>
-          </w:tcPr>
-          <w:p>
-            <w:pPr>
-              <w:spacing w:line="276" w:lineRule="auto"/>
-              <w:rPr>
-                <w:rFonts w:asciiTheme="minorHAnsi" w:hAnsiTheme="minorHAnsi" w:cstheme="minorHAnsi"/>
-              </w:rPr>
-            </w:pPr>
-            <w:r>
-              <w:rPr>
-                <w:rFonts w:asciiTheme="minorHAnsi" w:hAnsiTheme="minorHAnsi" w:cstheme="minorHAnsi"/>
-              </w:rPr>
-              <w:t>Sadrži osnovne podatke o korisniku</w:t>
-            </w:r>
-          </w:p>
-        </w:tc>
-        <w:tc>
-          <w:tcPr>
-            <w:tcW w:w="2700" w:type="dxa"/>
-          </w:tcPr>
-          <w:p>
-            <w:pPr>
-              <w:spacing w:line="276" w:lineRule="auto"/>
-              <w:rPr>
-                <w:rFonts w:asciiTheme="minorHAnsi" w:hAnsiTheme="minorHAnsi" w:cstheme="minorHAnsi"/>
-              </w:rPr>
-            </w:pPr>
-            <w:r>
-              <w:rPr>
-                <w:rFonts w:asciiTheme="minorHAnsi" w:hAnsiTheme="minorHAnsi" w:cstheme="minorHAnsi"/>
-              </w:rPr>
-              <w:t>Narudžba, Uloga</w:t>
-            </w:r>
-          </w:p>
-        </w:tc>
-      </w:tr>
-      <w:tr>
-        <w:tc>
-          <w:tcPr>
-            <w:tcW w:w="2970" w:type="dxa"/>
-          </w:tcPr>
-          <w:p>
-            <w:pPr>
-              <w:spacing w:line="276" w:lineRule="auto"/>
-              <w:rPr>
-                <w:rFonts w:asciiTheme="minorHAnsi" w:hAnsiTheme="minorHAnsi" w:cstheme="minorHAnsi"/>
-              </w:rPr>
-            </w:pPr>
-            <w:r>
-              <w:rPr>
-                <w:rFonts w:asciiTheme="minorHAnsi" w:hAnsiTheme="minorHAnsi" w:cstheme="minorHAnsi"/>
-              </w:rPr>
-              <w:t>Narudžba</w:t>
-            </w:r>
-          </w:p>
-        </w:tc>
-        <w:tc>
-          <w:tcPr>
-            <w:tcW w:w="3330" w:type="dxa"/>
-          </w:tcPr>
-          <w:p>
-            <w:pPr>
-              <w:spacing w:line="276" w:lineRule="auto"/>
-              <w:rPr>
-                <w:rFonts w:asciiTheme="minorHAnsi" w:hAnsiTheme="minorHAnsi" w:cstheme="minorHAnsi"/>
-              </w:rPr>
-            </w:pPr>
-            <w:r>
-              <w:rPr>
-                <w:rFonts w:asciiTheme="minorHAnsi" w:hAnsiTheme="minorHAnsi" w:cstheme="minorHAnsi"/>
-              </w:rPr>
-              <w:t>Sadrži podatke o narudžbi korisnika</w:t>
-            </w:r>
-          </w:p>
-        </w:tc>
-        <w:tc>
-          <w:tcPr>
-            <w:tcW w:w="2700" w:type="dxa"/>
-          </w:tcPr>
-          <w:p>
-            <w:pPr>
-              <w:spacing w:line="276" w:lineRule="auto"/>
-              <w:rPr>
-                <w:rFonts w:asciiTheme="minorHAnsi" w:hAnsiTheme="minorHAnsi" w:cstheme="minorHAnsi"/>
-              </w:rPr>
-            </w:pPr>
-            <w:r>
-              <w:rPr>
-                <w:rFonts w:asciiTheme="minorHAnsi" w:hAnsiTheme="minorHAnsi" w:cstheme="minorHAnsi"/>
-              </w:rPr>
-              <w:t>Korisnik, Igra, Sustav naplate</w:t>
-            </w:r>
-          </w:p>
-        </w:tc>
-      </w:tr>
-      <w:tr>
-        <w:tc>
-          <w:tcPr>
-            <w:tcW w:w="2970" w:type="dxa"/>
-          </w:tcPr>
-          <w:p>
-            <w:pPr>
-              <w:spacing w:line="276" w:lineRule="auto"/>
-              <w:rPr>
-                <w:rFonts w:asciiTheme="minorHAnsi" w:hAnsiTheme="minorHAnsi" w:cstheme="minorHAnsi"/>
-              </w:rPr>
-            </w:pPr>
-            <w:r>
-              <w:rPr>
-                <w:rFonts w:asciiTheme="minorHAnsi" w:hAnsiTheme="minorHAnsi" w:cstheme="minorHAnsi"/>
-              </w:rPr>
-              <w:t>Način plaćanja</w:t>
-            </w:r>
-          </w:p>
-        </w:tc>
-        <w:tc>
-          <w:tcPr>
-            <w:tcW w:w="3330" w:type="dxa"/>
-          </w:tcPr>
-          <w:p>
-            <w:pPr>
-              <w:spacing w:line="276" w:lineRule="auto"/>
-              <w:rPr>
-                <w:rFonts w:asciiTheme="minorHAnsi" w:hAnsiTheme="minorHAnsi" w:cstheme="minorHAnsi"/>
-              </w:rPr>
-            </w:pPr>
-            <w:r>
-              <w:rPr>
-                <w:rFonts w:asciiTheme="minorHAnsi" w:hAnsiTheme="minorHAnsi" w:cstheme="minorHAnsi"/>
-              </w:rPr>
-              <w:t>Sadrži podatke o načinu plaćanja</w:t>
-            </w:r>
-          </w:p>
-        </w:tc>
-        <w:tc>
-          <w:tcPr>
-            <w:tcW w:w="2700" w:type="dxa"/>
-          </w:tcPr>
-          <w:p>
-            <w:pPr>
-              <w:spacing w:line="276" w:lineRule="auto"/>
-              <w:rPr>
-                <w:rFonts w:asciiTheme="minorHAnsi" w:hAnsiTheme="minorHAnsi" w:cstheme="minorHAnsi"/>
-              </w:rPr>
-            </w:pPr>
-            <w:r>
-              <w:rPr>
-                <w:rFonts w:asciiTheme="minorHAnsi" w:hAnsiTheme="minorHAnsi" w:cstheme="minorHAnsi"/>
-              </w:rPr>
-              <w:t>Narudžba</w:t>
-            </w:r>
-          </w:p>
-        </w:tc>
-      </w:tr>
-      <w:tr>
-        <w:tc>
-          <w:tcPr>
-            <w:tcW w:w="2970" w:type="dxa"/>
-          </w:tcPr>
-          <w:p>
-            <w:pPr>
-              <w:spacing w:line="276" w:lineRule="auto"/>
-              <w:rPr>
-                <w:rFonts w:asciiTheme="minorHAnsi" w:hAnsiTheme="minorHAnsi" w:cstheme="minorHAnsi"/>
-              </w:rPr>
-            </w:pPr>
-            <w:r>
-              <w:rPr>
-                <w:rFonts w:asciiTheme="minorHAnsi" w:hAnsiTheme="minorHAnsi" w:cstheme="minorHAnsi"/>
-              </w:rPr>
-              <w:t>Igra</w:t>
-            </w:r>
-          </w:p>
-        </w:tc>
-        <w:tc>
-          <w:tcPr>
-            <w:tcW w:w="3330" w:type="dxa"/>
-          </w:tcPr>
-          <w:p>
-            <w:pPr>
-              <w:spacing w:line="276" w:lineRule="auto"/>
-              <w:rPr>
-                <w:rFonts w:asciiTheme="minorHAnsi" w:hAnsiTheme="minorHAnsi" w:cstheme="minorHAnsi"/>
-              </w:rPr>
-            </w:pPr>
-            <w:r>
-              <w:rPr>
-                <w:rFonts w:asciiTheme="minorHAnsi" w:hAnsiTheme="minorHAnsi" w:cstheme="minorHAnsi"/>
-              </w:rPr>
-              <w:t>Sadrži osnovne podatke o igrama</w:t>
-            </w:r>
-          </w:p>
-        </w:tc>
-        <w:tc>
-          <w:tcPr>
-            <w:tcW w:w="2700" w:type="dxa"/>
-          </w:tcPr>
-          <w:p>
-            <w:pPr>
-              <w:spacing w:line="276" w:lineRule="auto"/>
-              <w:rPr>
-                <w:rFonts w:asciiTheme="minorHAnsi" w:hAnsiTheme="minorHAnsi" w:cstheme="minorHAnsi"/>
-              </w:rPr>
-            </w:pPr>
-            <w:r>
-              <w:rPr>
-                <w:rFonts w:asciiTheme="minorHAnsi" w:hAnsiTheme="minorHAnsi" w:cstheme="minorHAnsi"/>
-              </w:rPr>
-              <w:t>Žanr, Recenzija</w:t>
-            </w:r>
-          </w:p>
-        </w:tc>
-      </w:tr>
-      <w:tr>
-        <w:tc>
-          <w:tcPr>
-            <w:tcW w:w="2970" w:type="dxa"/>
-          </w:tcPr>
-          <w:p>
-            <w:pPr>
-              <w:spacing w:line="276" w:lineRule="auto"/>
-              <w:rPr>
-                <w:rFonts w:asciiTheme="minorHAnsi" w:hAnsiTheme="minorHAnsi" w:cstheme="minorHAnsi"/>
-              </w:rPr>
-            </w:pPr>
-            <w:r>
-              <w:rPr>
-                <w:rFonts w:asciiTheme="minorHAnsi" w:hAnsiTheme="minorHAnsi" w:cstheme="minorHAnsi"/>
-              </w:rPr>
-              <w:t>Recenzija</w:t>
-            </w:r>
-          </w:p>
-        </w:tc>
-        <w:tc>
-          <w:tcPr>
-            <w:tcW w:w="3330" w:type="dxa"/>
-          </w:tcPr>
-          <w:p>
-            <w:pPr>
-              <w:spacing w:line="276" w:lineRule="auto"/>
-              <w:rPr>
-                <w:rFonts w:asciiTheme="minorHAnsi" w:hAnsiTheme="minorHAnsi" w:cstheme="minorHAnsi"/>
-              </w:rPr>
-            </w:pPr>
-            <w:r>
-              <w:rPr>
-                <w:rFonts w:asciiTheme="minorHAnsi" w:hAnsiTheme="minorHAnsi" w:cstheme="minorHAnsi"/>
-              </w:rPr>
-              <w:t>Sadrži podatke o recenziji</w:t>
-            </w:r>
-          </w:p>
-        </w:tc>
-        <w:tc>
-          <w:tcPr>
-            <w:tcW w:w="2700" w:type="dxa"/>
-          </w:tcPr>
-          <w:p>
-            <w:pPr>
-              <w:spacing w:line="276" w:lineRule="auto"/>
-              <w:rPr>
-                <w:rFonts w:asciiTheme="minorHAnsi" w:hAnsiTheme="minorHAnsi" w:cstheme="minorHAnsi"/>
-              </w:rPr>
-            </w:pPr>
-            <w:r>
-              <w:rPr>
-                <w:rFonts w:asciiTheme="minorHAnsi" w:hAnsiTheme="minorHAnsi" w:cstheme="minorHAnsi"/>
-              </w:rPr>
-              <w:t>Igra, Korisnik</w:t>
-            </w:r>
-          </w:p>
-        </w:tc>
-      </w:tr>
-      <w:tr>
-        <w:tc>
-          <w:tcPr>
-            <w:tcW w:w="2970" w:type="dxa"/>
-          </w:tcPr>
-          <w:p>
-            <w:pPr>
-              <w:spacing w:line="276" w:lineRule="auto"/>
-              <w:rPr>
-                <w:rFonts w:asciiTheme="minorHAnsi" w:hAnsiTheme="minorHAnsi" w:cstheme="minorHAnsi"/>
-              </w:rPr>
-            </w:pPr>
-            <w:r>
-              <w:rPr>
-                <w:rFonts w:asciiTheme="minorHAnsi" w:hAnsiTheme="minorHAnsi" w:cstheme="minorHAnsi"/>
-              </w:rPr>
-              <w:t>Žanr</w:t>
-            </w:r>
-          </w:p>
-        </w:tc>
-        <w:tc>
-          <w:tcPr>
-            <w:tcW w:w="3330" w:type="dxa"/>
-          </w:tcPr>
-          <w:p>
-            <w:pPr>
-              <w:spacing w:line="276" w:lineRule="auto"/>
-              <w:rPr>
-                <w:rFonts w:asciiTheme="minorHAnsi" w:hAnsiTheme="minorHAnsi" w:cstheme="minorHAnsi"/>
-              </w:rPr>
-            </w:pPr>
-            <w:r>
-              <w:rPr>
-                <w:rFonts w:asciiTheme="minorHAnsi" w:hAnsiTheme="minorHAnsi" w:cstheme="minorHAnsi"/>
-              </w:rPr>
-              <w:t>Sadrži podatke o žanru igre</w:t>
-            </w:r>
-          </w:p>
-        </w:tc>
-        <w:tc>
-          <w:tcPr>
-            <w:tcW w:w="2700" w:type="dxa"/>
-          </w:tcPr>
-          <w:p>
-            <w:pPr>
-              <w:spacing w:line="276" w:lineRule="auto"/>
-              <w:rPr>
-                <w:rFonts w:asciiTheme="minorHAnsi" w:hAnsiTheme="minorHAnsi" w:cstheme="minorHAnsi"/>
-              </w:rPr>
-            </w:pPr>
-            <w:r>
-              <w:rPr>
-                <w:rFonts w:asciiTheme="minorHAnsi" w:hAnsiTheme="minorHAnsi" w:cstheme="minorHAnsi"/>
-              </w:rPr>
-              <w:t>Igra</w:t>
-            </w:r>
-          </w:p>
-        </w:tc>
-      </w:tr>
-    </w:tbl>
-    <w:p>
-      <w:pPr>
-        <w:pStyle w:val="Caption"/>
-        <w:rPr>
-          <w:rFonts w:asciiTheme="minorHAnsi" w:hAnsiTheme="minorHAnsi" w:cstheme="minorHAnsi"/>
-        </w:rPr>
-      </w:pPr>
-    </w:p>
-    <w:p>
-      <w:pPr>
-        <w:pStyle w:val="Heading2"/>
-        <w:rPr>
-          <w:rFonts w:asciiTheme="minorHAnsi" w:hAnsiTheme="minorHAnsi" w:cstheme="minorHAnsi"/>
-        </w:rPr>
-      </w:pPr>
-      <w:bookmarkStart w:id="12" w:name="_Toc137929662"/>
+      <w:bookmarkStart w:id="12" w:name="_Toc137988791"/>
       <w:r>
         <w:rPr>
           <w:rFonts w:asciiTheme="minorHAnsi" w:hAnsiTheme="minorHAnsi" w:cstheme="minorHAnsi"/>
@@ -5104,7 +4968,7 @@
           <w:lang w:val="en-GB" w:eastAsia="en-GB"/>
         </w:rPr>
         <w:drawing>
-          <wp:inline distT="0" distB="0" distL="0" distR="0" wp14:anchorId="0E9AC8F8" wp14:editId="631C881E">
+          <wp:inline distT="0" distB="0" distL="0" distR="0" wp14:anchorId="573FB857" wp14:editId="428FC243">
             <wp:extent cx="6131018" cy="4472940"/>
             <wp:effectExtent l="0" t="0" r="3175" b="3810"/>
             <wp:docPr id="1" name="Picture 1"/>
@@ -5248,6 +5112,390 @@
           <w:rFonts w:asciiTheme="minorHAnsi" w:hAnsiTheme="minorHAnsi" w:cstheme="minorHAnsi"/>
         </w:rPr>
       </w:pPr>
+    </w:p>
+    <w:p>
+      <w:pPr>
+        <w:pStyle w:val="Heading2"/>
+        <w:numPr>
+          <w:ilvl w:val="0"/>
+          <w:numId w:val="0"/>
+        </w:numPr>
+        <w:jc w:val="center"/>
+        <w:rPr>
+          <w:rFonts w:asciiTheme="minorHAnsi" w:hAnsiTheme="minorHAnsi" w:cstheme="minorHAnsi"/>
+        </w:rPr>
+      </w:pPr>
+    </w:p>
+    <w:p>
+      <w:pPr>
+        <w:pStyle w:val="Heading2"/>
+        <w:numPr>
+          <w:ilvl w:val="0"/>
+          <w:numId w:val="0"/>
+        </w:numPr>
+        <w:jc w:val="center"/>
+        <w:rPr>
+          <w:rFonts w:asciiTheme="minorHAnsi" w:hAnsiTheme="minorHAnsi" w:cstheme="minorHAnsi"/>
+        </w:rPr>
+      </w:pPr>
+    </w:p>
+    <w:p>
+      <w:pPr>
+        <w:pStyle w:val="Heading2"/>
+        <w:numPr>
+          <w:ilvl w:val="0"/>
+          <w:numId w:val="0"/>
+        </w:numPr>
+        <w:jc w:val="center"/>
+        <w:rPr>
+          <w:rFonts w:asciiTheme="minorHAnsi" w:hAnsiTheme="minorHAnsi" w:cstheme="minorHAnsi"/>
+        </w:rPr>
+      </w:pPr>
+    </w:p>
+    <w:p>
+      <w:pPr>
+        <w:pStyle w:val="Heading2"/>
+        <w:numPr>
+          <w:ilvl w:val="0"/>
+          <w:numId w:val="0"/>
+        </w:numPr>
+        <w:jc w:val="center"/>
+        <w:rPr>
+          <w:rFonts w:asciiTheme="minorHAnsi" w:hAnsiTheme="minorHAnsi" w:cstheme="minorHAnsi"/>
+        </w:rPr>
+      </w:pPr>
+    </w:p>
+    <w:p>
+      <w:pPr>
+        <w:pStyle w:val="Heading2"/>
+        <w:numPr>
+          <w:ilvl w:val="0"/>
+          <w:numId w:val="0"/>
+        </w:numPr>
+        <w:jc w:val="center"/>
+        <w:rPr>
+          <w:rFonts w:asciiTheme="minorHAnsi" w:hAnsiTheme="minorHAnsi" w:cstheme="minorHAnsi"/>
+        </w:rPr>
+      </w:pPr>
+    </w:p>
+    <w:p>
+      <w:pPr>
+        <w:pStyle w:val="Heading2"/>
+        <w:numPr>
+          <w:ilvl w:val="0"/>
+          <w:numId w:val="0"/>
+        </w:numPr>
+        <w:jc w:val="center"/>
+        <w:rPr>
+          <w:rFonts w:asciiTheme="minorHAnsi" w:hAnsiTheme="minorHAnsi" w:cstheme="minorHAnsi"/>
+        </w:rPr>
+      </w:pPr>
+    </w:p>
+    <w:p>
+      <w:pPr>
+        <w:pStyle w:val="Heading2"/>
+        <w:numPr>
+          <w:ilvl w:val="0"/>
+          <w:numId w:val="0"/>
+        </w:numPr>
+        <w:jc w:val="center"/>
+        <w:rPr>
+          <w:rFonts w:asciiTheme="minorHAnsi" w:hAnsiTheme="minorHAnsi" w:cstheme="minorHAnsi"/>
+        </w:rPr>
+      </w:pPr>
+    </w:p>
+    <w:p>
+      <w:pPr>
+        <w:pStyle w:val="Heading2"/>
+        <w:numPr>
+          <w:ilvl w:val="0"/>
+          <w:numId w:val="0"/>
+        </w:numPr>
+        <w:rPr>
+          <w:rFonts w:asciiTheme="minorHAnsi" w:hAnsiTheme="minorHAnsi" w:cstheme="minorHAnsi"/>
+        </w:rPr>
+      </w:pPr>
+    </w:p>
+    <w:p>
+      <w:pPr>
+        <w:pStyle w:val="Heading2"/>
+        <w:numPr>
+          <w:ilvl w:val="0"/>
+          <w:numId w:val="0"/>
+        </w:numPr>
+        <w:rPr>
+          <w:rFonts w:asciiTheme="minorHAnsi" w:hAnsiTheme="minorHAnsi" w:cstheme="minorHAnsi"/>
+        </w:rPr>
+      </w:pPr>
+    </w:p>
+    <w:p/>
+    <w:p>
+      <w:pPr>
+        <w:pStyle w:val="Heading2"/>
+        <w:numPr>
+          <w:ilvl w:val="0"/>
+          <w:numId w:val="0"/>
+        </w:numPr>
+        <w:jc w:val="center"/>
+        <w:rPr>
+          <w:rFonts w:asciiTheme="minorHAnsi" w:hAnsiTheme="minorHAnsi" w:cstheme="minorHAnsi"/>
+        </w:rPr>
+      </w:pPr>
+    </w:p>
+    <w:p/>
+    <w:p>
+      <w:pPr>
+        <w:pStyle w:val="Heading1"/>
+        <w:rPr>
+          <w:rFonts w:asciiTheme="minorHAnsi" w:hAnsiTheme="minorHAnsi" w:cstheme="minorHAnsi"/>
+        </w:rPr>
+      </w:pPr>
+      <w:bookmarkStart w:id="13" w:name="_Toc137988792"/>
+      <w:r>
+        <w:rPr>
+          <w:rFonts w:asciiTheme="minorHAnsi" w:hAnsiTheme="minorHAnsi" w:cstheme="minorHAnsi"/>
+        </w:rPr>
+        <w:lastRenderedPageBreak/>
+        <w:t>Model arhitekture</w:t>
+      </w:r>
+      <w:bookmarkEnd w:id="13"/>
+    </w:p>
+    <w:p>
+      <w:pPr>
+        <w:pStyle w:val="Heading2"/>
+        <w:rPr>
+          <w:rFonts w:asciiTheme="minorHAnsi" w:hAnsiTheme="minorHAnsi" w:cstheme="minorHAnsi"/>
+        </w:rPr>
+      </w:pPr>
+      <w:bookmarkStart w:id="14" w:name="_Toc137988793"/>
+      <w:r>
+        <w:rPr>
+          <w:rFonts w:asciiTheme="minorHAnsi" w:hAnsiTheme="minorHAnsi" w:cstheme="minorHAnsi"/>
+        </w:rPr>
+        <w:t>Dijagram komponenti s reprezentativnim klasama</w:t>
+      </w:r>
+      <w:bookmarkEnd w:id="14"/>
+    </w:p>
+    <w:p/>
+    <w:p>
+      <w:pPr>
+        <w:jc w:val="center"/>
+      </w:pPr>
+      <w:r>
+        <w:rPr>
+          <w:noProof/>
+          <w:lang w:val="en-GB" w:eastAsia="en-GB"/>
+        </w:rPr>
+        <w:drawing>
+          <wp:inline distT="0" distB="0" distL="0" distR="0" wp14:anchorId="0608D9ED" wp14:editId="1C9D157E">
+            <wp:extent cx="3634740" cy="2919392"/>
+            <wp:effectExtent l="0" t="0" r="3810" b="0"/>
+            <wp:docPr id="6" name="Picture 6"/>
+            <wp:cNvGraphicFramePr>
+              <a:graphicFrameLocks xmlns:a="http://schemas.openxmlformats.org/drawingml/2006/main" noChangeAspect="1"/>
+            </wp:cNvGraphicFramePr>
+            <a:graphic xmlns:a="http://schemas.openxmlformats.org/drawingml/2006/main">
+              <a:graphicData uri="http://schemas.openxmlformats.org/drawingml/2006/picture">
+                <pic:pic xmlns:pic="http://schemas.openxmlformats.org/drawingml/2006/picture">
+                  <pic:nvPicPr>
+                    <pic:cNvPr id="0" name="ComponentDiagram.png"/>
+                    <pic:cNvPicPr/>
+                  </pic:nvPicPr>
+                  <pic:blipFill>
+                    <a:blip r:embed="rId20">
+                      <a:extLst>
+                        <a:ext uri="{28A0092B-C50C-407E-A947-70E740481C1C}">
+                          <a14:useLocalDpi xmlns:a14="http://schemas.microsoft.com/office/drawing/2010/main" val="0"/>
+                        </a:ext>
+                      </a:extLst>
+                    </a:blip>
+                    <a:stretch>
+                      <a:fillRect/>
+                    </a:stretch>
+                  </pic:blipFill>
+                  <pic:spPr>
+                    <a:xfrm>
+                      <a:off x="0" y="0"/>
+                      <a:ext cx="3634740" cy="2919392"/>
+                    </a:xfrm>
+                    <a:prstGeom prst="rect">
+                      <a:avLst/>
+                    </a:prstGeom>
+                  </pic:spPr>
+                </pic:pic>
+              </a:graphicData>
+            </a:graphic>
+          </wp:inline>
+        </w:drawing>
+      </w:r>
+    </w:p>
+    <w:p/>
+    <w:p>
+      <w:pPr>
+        <w:pStyle w:val="Caption"/>
+        <w:jc w:val="center"/>
+        <w:rPr>
+          <w:rFonts w:asciiTheme="minorHAnsi" w:hAnsiTheme="minorHAnsi" w:cstheme="minorHAnsi"/>
+          <w:i w:val="0"/>
+          <w:color w:val="auto"/>
+          <w:sz w:val="20"/>
+        </w:rPr>
+      </w:pPr>
+      <w:r>
+        <w:rPr>
+          <w:rFonts w:asciiTheme="minorHAnsi" w:hAnsiTheme="minorHAnsi" w:cstheme="minorHAnsi"/>
+          <w:i w:val="0"/>
+          <w:color w:val="auto"/>
+          <w:sz w:val="20"/>
+        </w:rPr>
+        <w:t>Slika 6 – dijagram komponenti</w:t>
+      </w:r>
+      <w:r>
+        <w:rPr>
+          <w:rFonts w:asciiTheme="minorHAnsi" w:hAnsiTheme="minorHAnsi" w:cstheme="minorHAnsi"/>
+          <w:i w:val="0"/>
+          <w:color w:val="auto"/>
+          <w:sz w:val="20"/>
+        </w:rPr>
+        <w:t xml:space="preserve"> </w:t>
+      </w:r>
+      <w:r>
+        <w:rPr>
+          <w:rFonts w:asciiTheme="minorHAnsi" w:hAnsiTheme="minorHAnsi" w:cstheme="minorHAnsi"/>
+          <w:i w:val="0"/>
+          <w:color w:val="auto"/>
+          <w:sz w:val="20"/>
+        </w:rPr>
+        <w:t>[6]</w:t>
+      </w:r>
+    </w:p>
+    <w:p/>
+    <w:p>
+      <w:pPr>
+        <w:pStyle w:val="Heading2"/>
+        <w:rPr>
+          <w:rFonts w:asciiTheme="minorHAnsi" w:hAnsiTheme="minorHAnsi" w:cstheme="minorHAnsi"/>
+        </w:rPr>
+      </w:pPr>
+      <w:bookmarkStart w:id="15" w:name="_Toc137988794"/>
+      <w:r>
+        <w:rPr>
+          <w:rFonts w:asciiTheme="minorHAnsi" w:hAnsiTheme="minorHAnsi" w:cstheme="minorHAnsi"/>
+        </w:rPr>
+        <w:t>Dijagram ugradnje</w:t>
+      </w:r>
+      <w:bookmarkEnd w:id="15"/>
+    </w:p>
+    <w:p/>
+    <w:p>
+      <w:pPr>
+        <w:jc w:val="center"/>
+      </w:pPr>
+      <w:r>
+        <w:rPr>
+          <w:noProof/>
+          <w:lang w:val="en-GB" w:eastAsia="en-GB"/>
+        </w:rPr>
+        <w:drawing>
+          <wp:inline distT="0" distB="0" distL="0" distR="0" wp14:anchorId="00368E72" wp14:editId="48034BEF">
+            <wp:extent cx="5417820" cy="3131820"/>
+            <wp:effectExtent l="0" t="0" r="0" b="0"/>
+            <wp:docPr id="7" name="Picture 7"/>
+            <wp:cNvGraphicFramePr>
+              <a:graphicFrameLocks xmlns:a="http://schemas.openxmlformats.org/drawingml/2006/main" noChangeAspect="1"/>
+            </wp:cNvGraphicFramePr>
+            <a:graphic xmlns:a="http://schemas.openxmlformats.org/drawingml/2006/main">
+              <a:graphicData uri="http://schemas.openxmlformats.org/drawingml/2006/picture">
+                <pic:pic xmlns:pic="http://schemas.openxmlformats.org/drawingml/2006/picture">
+                  <pic:nvPicPr>
+                    <pic:cNvPr id="0" name="DeploymentDiagram.png"/>
+                    <pic:cNvPicPr/>
+                  </pic:nvPicPr>
+                  <pic:blipFill>
+                    <a:blip r:embed="rId21">
+                      <a:extLst>
+                        <a:ext uri="{28A0092B-C50C-407E-A947-70E740481C1C}">
+                          <a14:useLocalDpi xmlns:a14="http://schemas.microsoft.com/office/drawing/2010/main" val="0"/>
+                        </a:ext>
+                      </a:extLst>
+                    </a:blip>
+                    <a:stretch>
+                      <a:fillRect/>
+                    </a:stretch>
+                  </pic:blipFill>
+                  <pic:spPr>
+                    <a:xfrm>
+                      <a:off x="0" y="0"/>
+                      <a:ext cx="5417820" cy="3131820"/>
+                    </a:xfrm>
+                    <a:prstGeom prst="rect">
+                      <a:avLst/>
+                    </a:prstGeom>
+                  </pic:spPr>
+                </pic:pic>
+              </a:graphicData>
+            </a:graphic>
+          </wp:inline>
+        </w:drawing>
+      </w:r>
+    </w:p>
+    <w:p>
+      <w:pPr>
+        <w:keepNext/>
+        <w:jc w:val="center"/>
+      </w:pPr>
+    </w:p>
+    <w:p>
+      <w:pPr>
+        <w:pStyle w:val="Caption"/>
+        <w:jc w:val="center"/>
+        <w:rPr>
+          <w:rFonts w:asciiTheme="minorHAnsi" w:hAnsiTheme="minorHAnsi" w:cstheme="minorHAnsi"/>
+          <w:i w:val="0"/>
+          <w:color w:val="auto"/>
+          <w:sz w:val="20"/>
+        </w:rPr>
+      </w:pPr>
+      <w:r>
+        <w:rPr>
+          <w:rFonts w:asciiTheme="minorHAnsi" w:hAnsiTheme="minorHAnsi" w:cstheme="minorHAnsi"/>
+          <w:i w:val="0"/>
+          <w:color w:val="auto"/>
+          <w:sz w:val="20"/>
+        </w:rPr>
+        <w:t>Slika 7 – dijagram ugradnje</w:t>
+      </w:r>
+      <w:r>
+        <w:rPr>
+          <w:rFonts w:asciiTheme="minorHAnsi" w:hAnsiTheme="minorHAnsi" w:cstheme="minorHAnsi"/>
+          <w:i w:val="0"/>
+          <w:color w:val="auto"/>
+          <w:sz w:val="20"/>
+        </w:rPr>
+        <w:t xml:space="preserve"> </w:t>
+      </w:r>
+      <w:r>
+        <w:rPr>
+          <w:rFonts w:asciiTheme="minorHAnsi" w:hAnsiTheme="minorHAnsi" w:cstheme="minorHAnsi"/>
+          <w:i w:val="0"/>
+          <w:color w:val="auto"/>
+          <w:sz w:val="20"/>
+        </w:rPr>
+        <w:t>[7]</w:t>
+      </w:r>
+    </w:p>
+    <w:p>
+      <w:pPr>
+        <w:pStyle w:val="Heading2"/>
+        <w:numPr>
+          <w:ilvl w:val="0"/>
+          <w:numId w:val="0"/>
+        </w:numPr>
+        <w:jc w:val="center"/>
+        <w:rPr>
+          <w:rFonts w:asciiTheme="minorHAnsi" w:hAnsiTheme="minorHAnsi" w:cstheme="minorHAnsi"/>
+        </w:rPr>
+      </w:pPr>
       <w:r>
         <w:rPr>
           <w:rFonts w:asciiTheme="minorHAnsi" w:hAnsiTheme="minorHAnsi" w:cstheme="minorHAnsi"/>
@@ -5264,8 +5512,8 @@
           <w:rFonts w:asciiTheme="minorHAnsi" w:hAnsiTheme="minorHAnsi" w:cstheme="minorHAnsi"/>
         </w:rPr>
       </w:pPr>
-      <w:bookmarkStart w:id="13" w:name="_Toc137202696"/>
-      <w:bookmarkStart w:id="14" w:name="_Toc137929663"/>
+      <w:bookmarkStart w:id="16" w:name="_Toc137202696"/>
+      <w:bookmarkStart w:id="17" w:name="_Toc137988795"/>
       <w:r>
         <w:rPr>
           <w:rFonts w:asciiTheme="minorHAnsi" w:hAnsiTheme="minorHAnsi" w:cstheme="minorHAnsi"/>
@@ -5273,8 +5521,8 @@
         <w:lastRenderedPageBreak/>
         <w:t>Prilozi</w:t>
       </w:r>
-      <w:bookmarkEnd w:id="13"/>
-      <w:bookmarkEnd w:id="14"/>
+      <w:bookmarkEnd w:id="16"/>
+      <w:bookmarkEnd w:id="17"/>
     </w:p>
     <w:p>
       <w:pPr>
@@ -5289,19 +5537,7 @@
         <w:rPr>
           <w:rFonts w:asciiTheme="minorHAnsi" w:hAnsiTheme="minorHAnsi" w:cstheme="minorHAnsi"/>
         </w:rPr>
-        <w:t xml:space="preserve">[1] </w:t>
-      </w:r>
-      <w:r>
-        <w:rPr>
-          <w:rFonts w:asciiTheme="minorHAnsi" w:hAnsiTheme="minorHAnsi" w:cstheme="minorHAnsi"/>
-        </w:rPr>
-        <w:t>Izvorne datoteke/</w:t>
-      </w:r>
-      <w:r>
-        <w:rPr>
-          <w:rFonts w:asciiTheme="minorHAnsi" w:hAnsiTheme="minorHAnsi" w:cstheme="minorHAnsi"/>
-        </w:rPr>
-        <w:t>ConceptualModel.drawio</w:t>
+        <w:t>[1] Izvorne datoteke/ConceptualModel.drawio</w:t>
       </w:r>
     </w:p>
     <w:p>
@@ -5317,15 +5553,9 @@
         <w:rPr>
           <w:rFonts w:asciiTheme="minorHAnsi" w:hAnsiTheme="minorHAnsi" w:cstheme="minorHAnsi"/>
         </w:rPr>
-        <w:t xml:space="preserve">[2] </w:t>
+        <w:t>[2] Izvorne datoteke</w:t>
       </w:r>
-      <w:r>
-        <w:rPr>
-          <w:rFonts w:asciiTheme="minorHAnsi" w:hAnsiTheme="minorHAnsi" w:cstheme="minorHAnsi"/>
-        </w:rPr>
-        <w:t>Izvorne datoteke</w:t>
-      </w:r>
-      <w:bookmarkStart w:id="15" w:name="_Ref385492306"/>
+      <w:bookmarkStart w:id="18" w:name="_Ref385492306"/>
       <w:bookmarkEnd w:id="0"/>
       <w:r>
         <w:rPr>
@@ -5395,7 +5625,7 @@
         </w:rPr>
         <w:t>Izvorne datoteke/</w:t>
       </w:r>
-      <w:bookmarkEnd w:id="15"/>
+      <w:bookmarkEnd w:id="18"/>
       <w:r>
         <w:rPr>
           <w:rFonts w:asciiTheme="minorHAnsi" w:hAnsiTheme="minorHAnsi" w:cstheme="minorHAnsi"/>
@@ -5437,9 +5667,41 @@
         <w:t>.drawio</w:t>
       </w:r>
     </w:p>
+    <w:p>
+      <w:pPr>
+        <w:spacing w:line="360" w:lineRule="auto"/>
+        <w:ind w:left="360"/>
+        <w:jc w:val="both"/>
+        <w:rPr>
+          <w:rFonts w:asciiTheme="minorHAnsi" w:hAnsiTheme="minorHAnsi" w:cstheme="minorHAnsi"/>
+        </w:rPr>
+      </w:pPr>
+      <w:r>
+        <w:rPr>
+          <w:rFonts w:asciiTheme="minorHAnsi" w:hAnsiTheme="minorHAnsi" w:cstheme="minorHAnsi"/>
+        </w:rPr>
+        <w:t>[6] Izvorne datoteke/ComponentDiagram.drawio</w:t>
+      </w:r>
+    </w:p>
+    <w:p>
+      <w:pPr>
+        <w:spacing w:line="360" w:lineRule="auto"/>
+        <w:ind w:left="360"/>
+        <w:jc w:val="both"/>
+        <w:rPr>
+          <w:rFonts w:asciiTheme="minorHAnsi" w:hAnsiTheme="minorHAnsi" w:cstheme="minorHAnsi"/>
+        </w:rPr>
+      </w:pPr>
+      <w:r>
+        <w:rPr>
+          <w:rFonts w:asciiTheme="minorHAnsi" w:hAnsiTheme="minorHAnsi" w:cstheme="minorHAnsi"/>
+        </w:rPr>
+        <w:t>[7] Izvorne datoteke/DeploymentDiagram.drawio</w:t>
+      </w:r>
+    </w:p>
     <w:sectPr>
-      <w:footerReference w:type="even" r:id="rId20"/>
-      <w:footerReference w:type="default" r:id="rId21"/>
+      <w:footerReference w:type="even" r:id="rId22"/>
+      <w:footerReference w:type="default" r:id="rId23"/>
       <w:type w:val="continuous"/>
       <w:pgSz w:w="11906" w:h="16838" w:code="9"/>
       <w:pgMar w:top="1260" w:right="1440" w:bottom="990" w:left="1440" w:header="720" w:footer="720" w:gutter="0"/>
@@ -5901,7 +6163,7 @@
               <w:rFonts w:asciiTheme="minorHAnsi" w:hAnsiTheme="minorHAnsi" w:cstheme="minorHAnsi"/>
               <w:noProof/>
             </w:rPr>
-            <w:t>11</w:t>
+            <w:t>12</w:t>
           </w:r>
           <w:r>
             <w:rPr>
@@ -5944,7 +6206,7 @@
               <w:rFonts w:asciiTheme="minorHAnsi" w:hAnsiTheme="minorHAnsi" w:cstheme="minorHAnsi"/>
               <w:noProof/>
             </w:rPr>
-            <w:t>11</w:t>
+            <w:t>12</w:t>
           </w:r>
           <w:r>
             <w:rPr>
@@ -10040,7 +10302,7 @@
 </file>
 
 <file path=customXml/itemProps4.xml><?xml version="1.0" encoding="utf-8"?>
-<ds:datastoreItem xmlns:ds="http://schemas.openxmlformats.org/officeDocument/2006/customXml" ds:itemID="{1C1B0951-4503-4CE7-B562-9AE1F51F3A64}">
+<ds:datastoreItem xmlns:ds="http://schemas.openxmlformats.org/officeDocument/2006/customXml" ds:itemID="{A832F62D-8249-4291-9C91-D918A0299FC6}">
   <ds:schemaRefs>
     <ds:schemaRef ds:uri="http://schemas.openxmlformats.org/officeDocument/2006/bibliography"/>
   </ds:schemaRefs>

</xml_diff>